<commit_message>
width adjusted for table
</commit_message>
<xml_diff>
--- a/Report/AXP50104StandardPurchaseOrderReport.docx
+++ b/Report/AXP50104StandardPurchaseOrderReport.docx
@@ -1,18 +1,18 @@
 
 <file path=word/document.xml><?xml version="1.0" encoding="utf-8"?>
-<w:document xmlns:a="http://schemas.openxmlformats.org/drawingml/2006/main" xmlns:pic="http://schemas.openxmlformats.org/drawingml/2006/picture" xmlns:a14="http://schemas.microsoft.com/office/drawing/2010/main" xmlns:wpc="http://schemas.microsoft.com/office/word/2010/wordprocessingCanvas" xmlns:cx="http://schemas.microsoft.com/office/drawing/2014/chartex" xmlns:cx1="http://schemas.microsoft.com/office/drawing/2015/9/8/chartex" xmlns:mc="http://schemas.openxmlformats.org/markup-compatibility/2006" xmlns:o="urn:schemas-microsoft-com:office:office" xmlns:r="http://schemas.openxmlformats.org/officeDocument/2006/relationships" xmlns:m="http://schemas.openxmlformats.org/officeDocument/2006/math" xmlns:v="urn:schemas-microsoft-com:vml" xmlns:wp14="http://schemas.microsoft.com/office/word/2010/wordprocessingDrawing" xmlns:wp="http://schemas.openxmlformats.org/drawingml/2006/wordprocessingDrawing" xmlns:w10="urn:schemas-microsoft-com:office:word" xmlns:w="http://schemas.openxmlformats.org/wordprocessingml/2006/main" xmlns:w14="http://schemas.microsoft.com/office/word/2010/wordml" xmlns:w15="http://schemas.microsoft.com/office/word/2012/wordml" xmlns:w16se="http://schemas.microsoft.com/office/word/2015/wordml/symex" xmlns:wpg="http://schemas.microsoft.com/office/word/2010/wordprocessingGroup" xmlns:wpi="http://schemas.microsoft.com/office/word/2010/wordprocessingInk" xmlns:wne="http://schemas.microsoft.com/office/word/2006/wordml" xmlns:wps="http://schemas.microsoft.com/office/word/2010/wordprocessingShape" mc:Ignorable="w14 w15 w16se wp14">
+<w:document xmlns:wpc="http://schemas.microsoft.com/office/word/2010/wordprocessingCanvas" xmlns:cx="http://schemas.microsoft.com/office/drawing/2014/chartex" xmlns:cx1="http://schemas.microsoft.com/office/drawing/2015/9/8/chartex" xmlns:mc="http://schemas.openxmlformats.org/markup-compatibility/2006" xmlns:o="urn:schemas-microsoft-com:office:office" xmlns:r="http://schemas.openxmlformats.org/officeDocument/2006/relationships" xmlns:m="http://schemas.openxmlformats.org/officeDocument/2006/math" xmlns:v="urn:schemas-microsoft-com:vml" xmlns:wp14="http://schemas.microsoft.com/office/word/2010/wordprocessingDrawing" xmlns:wp="http://schemas.openxmlformats.org/drawingml/2006/wordprocessingDrawing" xmlns:w10="urn:schemas-microsoft-com:office:word" xmlns:w="http://schemas.openxmlformats.org/wordprocessingml/2006/main" xmlns:w14="http://schemas.microsoft.com/office/word/2010/wordml" xmlns:w15="http://schemas.microsoft.com/office/word/2012/wordml" xmlns:w16se="http://schemas.microsoft.com/office/word/2015/wordml/symex" xmlns:wpg="http://schemas.microsoft.com/office/word/2010/wordprocessingGroup" xmlns:wpi="http://schemas.microsoft.com/office/word/2010/wordprocessingInk" xmlns:wne="http://schemas.microsoft.com/office/word/2006/wordml" xmlns:wps="http://schemas.microsoft.com/office/word/2010/wordprocessingShape" mc:Ignorable="w14 w15 w16se wp14">
   <w:body>
     <w:tbl>
       <w:tblPr>
         <w:tblStyle w:val="TableGrid"/>
         <w:tblW w:w="5000" w:type="pct"/>
         <w:tblBorders>
-          <w:top w:val="none" w:color="auto" w:sz="0" w:space="0"/>
-          <w:left w:val="none" w:color="auto" w:sz="0" w:space="0"/>
-          <w:bottom w:val="none" w:color="auto" w:sz="0" w:space="0"/>
-          <w:right w:val="none" w:color="auto" w:sz="0" w:space="0"/>
-          <w:insideH w:val="none" w:color="auto" w:sz="0" w:space="0"/>
-          <w:insideV w:val="none" w:color="auto" w:sz="0" w:space="0"/>
+          <w:top w:val="none" w:sz="0" w:space="0" w:color="auto"/>
+          <w:left w:val="none" w:sz="0" w:space="0" w:color="auto"/>
+          <w:bottom w:val="none" w:sz="0" w:space="0" w:color="auto"/>
+          <w:right w:val="none" w:sz="0" w:space="0" w:color="auto"/>
+          <w:insideH w:val="none" w:sz="0" w:space="0" w:color="auto"/>
+          <w:insideV w:val="none" w:sz="0" w:space="0" w:color="auto"/>
         </w:tblBorders>
         <w:tblCellMar>
           <w:left w:w="0" w:type="dxa"/>
@@ -149,6 +149,7 @@
                 <w:dataBinding w:prefixMappings="xmlns:ns0='urn:microsoft-dynamics-nav/reports/AXP Standard Purchase - Order/50104/'" w:xpath="/ns0:NavWordReportXmlPart[1]/ns0:Purchase_Header[1]/ns0:CompanyPicture[1]" w:storeItemID="{B6E43A7D-7648-4207-8588-B356C0095296}"/>
                 <w:picture/>
               </w:sdtPr>
+              <w:sdtEndPr/>
               <w:sdtContent>
                 <w:r>
                   <w:rPr>
@@ -157,8 +158,8 @@
                   </w:rPr>
                   <w:drawing>
                     <wp:inline distT="0" distB="0" distL="0" distR="0" wp14:anchorId="1EF31C40" wp14:editId="6F8F7B5E">
-                      <wp:extent cx="1962150" cy="1057275"/>
-                      <wp:effectExtent l="0" t="0" r="0" b="9525"/>
+                      <wp:extent cx="1057275" cy="1057275"/>
+                      <wp:effectExtent l="0" t="0" r="9525" b="9525"/>
                       <wp:docPr id="2" name="Picture 2"/>
                       <wp:cNvGraphicFramePr>
                         <a:graphicFrameLocks xmlns:a="http://schemas.openxmlformats.org/drawingml/2006/main" noChangeAspect="1"/>
@@ -180,7 +181,6 @@
                                   </a:ext>
                                 </a:extLst>
                               </a:blip>
-                              <a:srcRect/>
                               <a:stretch>
                                 <a:fillRect/>
                               </a:stretch>
@@ -188,7 +188,7 @@
                             <pic:spPr bwMode="auto">
                               <a:xfrm>
                                 <a:off x="0" y="0"/>
-                                <a:ext cx="1962150" cy="1057275"/>
+                                <a:ext cx="1057275" cy="1057275"/>
                               </a:xfrm>
                               <a:prstGeom prst="rect">
                                 <a:avLst/>
@@ -913,12 +913,12 @@
         <w:tblStyle w:val="TableGrid"/>
         <w:tblW w:w="10224" w:type="dxa"/>
         <w:tblBorders>
-          <w:top w:val="none" w:color="auto" w:sz="0" w:space="0"/>
-          <w:left w:val="none" w:color="auto" w:sz="0" w:space="0"/>
-          <w:bottom w:val="none" w:color="auto" w:sz="0" w:space="0"/>
-          <w:right w:val="none" w:color="auto" w:sz="0" w:space="0"/>
-          <w:insideH w:val="none" w:color="auto" w:sz="0" w:space="0"/>
-          <w:insideV w:val="none" w:color="auto" w:sz="0" w:space="0"/>
+          <w:top w:val="none" w:sz="0" w:space="0" w:color="auto"/>
+          <w:left w:val="none" w:sz="0" w:space="0" w:color="auto"/>
+          <w:bottom w:val="none" w:sz="0" w:space="0" w:color="auto"/>
+          <w:right w:val="none" w:sz="0" w:space="0" w:color="auto"/>
+          <w:insideH w:val="none" w:sz="0" w:space="0" w:color="auto"/>
+          <w:insideV w:val="none" w:sz="0" w:space="0" w:color="auto"/>
         </w:tblBorders>
         <w:tblLayout w:type="fixed"/>
         <w:tblLook w:val="04A0" w:firstRow="1" w:lastRow="0" w:firstColumn="1" w:lastColumn="0" w:noHBand="0" w:noVBand="1"/>
@@ -1218,6 +1218,8 @@
             </w:tc>
           </w:sdtContent>
         </w:sdt>
+        <w:bookmarkStart w:id="0" w:name="_GoBack"/>
+        <w:bookmarkEnd w:id="0"/>
       </w:tr>
     </w:tbl>
     <w:p>
@@ -1233,12 +1235,12 @@
         <w:tblStyle w:val="TableGrid"/>
         <w:tblW w:w="5245" w:type="dxa"/>
         <w:tblBorders>
-          <w:top w:val="none" w:color="auto" w:sz="0" w:space="0"/>
-          <w:left w:val="none" w:color="auto" w:sz="0" w:space="0"/>
-          <w:bottom w:val="none" w:color="auto" w:sz="0" w:space="0"/>
-          <w:right w:val="none" w:color="auto" w:sz="0" w:space="0"/>
-          <w:insideH w:val="none" w:color="auto" w:sz="0" w:space="0"/>
-          <w:insideV w:val="none" w:color="auto" w:sz="0" w:space="0"/>
+          <w:top w:val="none" w:sz="0" w:space="0" w:color="auto"/>
+          <w:left w:val="none" w:sz="0" w:space="0" w:color="auto"/>
+          <w:bottom w:val="none" w:sz="0" w:space="0" w:color="auto"/>
+          <w:right w:val="none" w:sz="0" w:space="0" w:color="auto"/>
+          <w:insideH w:val="none" w:sz="0" w:space="0" w:color="auto"/>
+          <w:insideV w:val="none" w:sz="0" w:space="0" w:color="auto"/>
         </w:tblBorders>
         <w:tblLayout w:type="fixed"/>
         <w:tblLook w:val="04A0" w:firstRow="1" w:lastRow="0" w:firstColumn="1" w:lastColumn="0" w:noHBand="0" w:noVBand="1"/>
@@ -1434,37 +1436,36 @@
     <w:tbl>
       <w:tblPr>
         <w:tblStyle w:val="TableGrid"/>
-        <w:tblW w:w="11700" w:type="dxa"/>
-        <w:tblInd w:w="-1028" w:type="dxa"/>
+        <w:tblW w:w="10628" w:type="dxa"/>
+        <w:tblInd w:w="-458" w:type="dxa"/>
         <w:tblBorders>
-          <w:top w:val="none" w:color="auto" w:sz="0" w:space="0"/>
-          <w:left w:val="none" w:color="auto" w:sz="0" w:space="0"/>
-          <w:bottom w:val="none" w:color="auto" w:sz="0" w:space="0"/>
-          <w:right w:val="none" w:color="auto" w:sz="0" w:space="0"/>
-          <w:insideH w:val="none" w:color="auto" w:sz="0" w:space="0"/>
-          <w:insideV w:val="none" w:color="auto" w:sz="0" w:space="0"/>
+          <w:top w:val="none" w:sz="0" w:space="0" w:color="auto"/>
+          <w:left w:val="none" w:sz="0" w:space="0" w:color="auto"/>
+          <w:bottom w:val="none" w:sz="0" w:space="0" w:color="auto"/>
+          <w:right w:val="none" w:sz="0" w:space="0" w:color="auto"/>
+          <w:insideH w:val="none" w:sz="0" w:space="0" w:color="auto"/>
+          <w:insideV w:val="none" w:sz="0" w:space="0" w:color="auto"/>
         </w:tblBorders>
         <w:tblLayout w:type="fixed"/>
         <w:tblLook w:val="04A0" w:firstRow="1" w:lastRow="0" w:firstColumn="1" w:lastColumn="0" w:noHBand="0" w:noVBand="1"/>
       </w:tblPr>
       <w:tblGrid>
-        <w:gridCol w:w="1440"/>
-        <w:gridCol w:w="2070"/>
-        <w:gridCol w:w="1350"/>
-        <w:gridCol w:w="630"/>
-        <w:gridCol w:w="810"/>
-        <w:gridCol w:w="360"/>
-        <w:gridCol w:w="1080"/>
-        <w:gridCol w:w="873"/>
-        <w:gridCol w:w="207"/>
-        <w:gridCol w:w="1414"/>
-        <w:gridCol w:w="26"/>
-        <w:gridCol w:w="1414"/>
-        <w:gridCol w:w="26"/>
+        <w:gridCol w:w="1300"/>
+        <w:gridCol w:w="1869"/>
+        <w:gridCol w:w="1221"/>
+        <w:gridCol w:w="478"/>
+        <w:gridCol w:w="822"/>
+        <w:gridCol w:w="168"/>
+        <w:gridCol w:w="919"/>
+        <w:gridCol w:w="1001"/>
+        <w:gridCol w:w="184"/>
+        <w:gridCol w:w="1280"/>
+        <w:gridCol w:w="20"/>
+        <w:gridCol w:w="1366"/>
       </w:tblGrid>
       <w:tr>
         <w:trPr>
-          <w:trHeight w:val="593"/>
+          <w:trHeight w:val="622"/>
         </w:trPr>
         <w:sdt>
           <w:sdtPr>
@@ -1482,9 +1483,9 @@
           <w:sdtContent>
             <w:tc>
               <w:tcPr>
-                <w:tcW w:w="1440" w:type="dxa"/>
+                <w:tcW w:w="1300" w:type="dxa"/>
                 <w:tcBorders>
-                  <w:bottom w:val="single" w:color="auto" w:sz="4" w:space="0"/>
+                  <w:bottom w:val="single" w:sz="4" w:space="0" w:color="auto"/>
                 </w:tcBorders>
                 <w:shd w:val="clear" w:color="auto" w:fill="0070C0"/>
                 <w:vAlign w:val="bottom"/>
@@ -1527,9 +1528,9 @@
           <w:sdtContent>
             <w:tc>
               <w:tcPr>
-                <w:tcW w:w="2070" w:type="dxa"/>
+                <w:tcW w:w="1869" w:type="dxa"/>
                 <w:tcBorders>
-                  <w:bottom w:val="single" w:color="auto" w:sz="4" w:space="0"/>
+                  <w:bottom w:val="single" w:sz="4" w:space="0" w:color="auto"/>
                 </w:tcBorders>
                 <w:shd w:val="clear" w:color="auto" w:fill="0070C0"/>
                 <w:vAlign w:val="bottom"/>
@@ -1558,10 +1559,10 @@
         </w:sdt>
         <w:tc>
           <w:tcPr>
-            <w:tcW w:w="1980" w:type="dxa"/>
+            <w:tcW w:w="1699" w:type="dxa"/>
             <w:gridSpan w:val="2"/>
             <w:tcBorders>
-              <w:bottom w:val="single" w:color="auto" w:sz="4" w:space="0"/>
+              <w:bottom w:val="single" w:sz="4" w:space="0" w:color="auto"/>
             </w:tcBorders>
             <w:shd w:val="clear" w:color="auto" w:fill="0070C0"/>
             <w:vAlign w:val="bottom"/>
@@ -1600,10 +1601,10 @@
           <w:sdtContent>
             <w:tc>
               <w:tcPr>
-                <w:tcW w:w="1170" w:type="dxa"/>
+                <w:tcW w:w="990" w:type="dxa"/>
                 <w:gridSpan w:val="2"/>
                 <w:tcBorders>
-                  <w:bottom w:val="single" w:color="auto" w:sz="4" w:space="0"/>
+                  <w:bottom w:val="single" w:sz="4" w:space="0" w:color="auto"/>
                 </w:tcBorders>
                 <w:shd w:val="clear" w:color="auto" w:fill="0070C0"/>
                 <w:vAlign w:val="bottom"/>
@@ -1646,9 +1647,9 @@
           <w:sdtContent>
             <w:tc>
               <w:tcPr>
-                <w:tcW w:w="1080" w:type="dxa"/>
+                <w:tcW w:w="919" w:type="dxa"/>
                 <w:tcBorders>
-                  <w:bottom w:val="single" w:color="auto" w:sz="4" w:space="0"/>
+                  <w:bottom w:val="single" w:sz="4" w:space="0" w:color="auto"/>
                 </w:tcBorders>
                 <w:shd w:val="clear" w:color="auto" w:fill="0070C0"/>
                 <w:vAlign w:val="bottom"/>
@@ -1691,10 +1692,10 @@
           <w:sdtContent>
             <w:tc>
               <w:tcPr>
-                <w:tcW w:w="1080" w:type="dxa"/>
+                <w:tcW w:w="1185" w:type="dxa"/>
                 <w:gridSpan w:val="2"/>
                 <w:tcBorders>
-                  <w:bottom w:val="single" w:color="auto" w:sz="4" w:space="0"/>
+                  <w:bottom w:val="single" w:sz="4" w:space="0" w:color="auto"/>
                 </w:tcBorders>
                 <w:shd w:val="clear" w:color="auto" w:fill="0070C0"/>
                 <w:vAlign w:val="bottom"/>
@@ -1737,10 +1738,10 @@
           <w:sdtContent>
             <w:tc>
               <w:tcPr>
-                <w:tcW w:w="1440" w:type="dxa"/>
+                <w:tcW w:w="1300" w:type="dxa"/>
                 <w:gridSpan w:val="2"/>
                 <w:tcBorders>
-                  <w:bottom w:val="single" w:color="auto" w:sz="4" w:space="0"/>
+                  <w:bottom w:val="single" w:sz="4" w:space="0" w:color="auto"/>
                 </w:tcBorders>
                 <w:shd w:val="clear" w:color="auto" w:fill="0070C0"/>
                 <w:vAlign w:val="bottom"/>
@@ -1786,10 +1787,9 @@
           <w:sdtContent>
             <w:tc>
               <w:tcPr>
-                <w:tcW w:w="1440" w:type="dxa"/>
-                <w:gridSpan w:val="2"/>
+                <w:tcW w:w="1366" w:type="dxa"/>
                 <w:tcBorders>
-                  <w:bottom w:val="single" w:color="auto" w:sz="4" w:space="0"/>
+                  <w:bottom w:val="single" w:sz="4" w:space="0" w:color="auto"/>
                 </w:tcBorders>
                 <w:shd w:val="clear" w:color="auto" w:fill="0070C0"/>
                 <w:vAlign w:val="bottom"/>
@@ -1819,7 +1819,7 @@
       </w:tr>
       <w:tr>
         <w:trPr>
-          <w:trHeight w:val="202"/>
+          <w:trHeight w:val="211"/>
         </w:trPr>
         <w:sdt>
           <w:sdtPr>
@@ -1836,9 +1836,9 @@
           <w:sdtContent>
             <w:tc>
               <w:tcPr>
-                <w:tcW w:w="1440" w:type="dxa"/>
+                <w:tcW w:w="1300" w:type="dxa"/>
                 <w:tcBorders>
-                  <w:bottom w:val="single" w:color="767171" w:themeColor="background2" w:themeShade="80" w:sz="4" w:space="0"/>
+                  <w:bottom w:val="single" w:sz="4" w:space="0" w:color="767171" w:themeColor="background2" w:themeShade="80"/>
                 </w:tcBorders>
               </w:tcPr>
               <w:p>
@@ -1874,9 +1874,9 @@
           <w:sdtContent>
             <w:tc>
               <w:tcPr>
-                <w:tcW w:w="2070" w:type="dxa"/>
+                <w:tcW w:w="1869" w:type="dxa"/>
                 <w:tcBorders>
-                  <w:bottom w:val="single" w:color="767171" w:themeColor="background2" w:themeShade="80" w:sz="4" w:space="0"/>
+                  <w:bottom w:val="single" w:sz="4" w:space="0" w:color="767171" w:themeColor="background2" w:themeShade="80"/>
                 </w:tcBorders>
               </w:tcPr>
               <w:p>
@@ -1912,10 +1912,10 @@
           <w:sdtContent>
             <w:tc>
               <w:tcPr>
-                <w:tcW w:w="1980" w:type="dxa"/>
+                <w:tcW w:w="1699" w:type="dxa"/>
                 <w:gridSpan w:val="2"/>
                 <w:tcBorders>
-                  <w:bottom w:val="single" w:color="767171" w:themeColor="background2" w:themeShade="80" w:sz="4" w:space="0"/>
+                  <w:bottom w:val="single" w:sz="4" w:space="0" w:color="767171" w:themeColor="background2" w:themeShade="80"/>
                 </w:tcBorders>
               </w:tcPr>
               <w:p>
@@ -1951,10 +1951,10 @@
           <w:sdtContent>
             <w:tc>
               <w:tcPr>
-                <w:tcW w:w="1170" w:type="dxa"/>
+                <w:tcW w:w="990" w:type="dxa"/>
                 <w:gridSpan w:val="2"/>
                 <w:tcBorders>
-                  <w:bottom w:val="single" w:color="767171" w:themeColor="background2" w:themeShade="80" w:sz="4" w:space="0"/>
+                  <w:bottom w:val="single" w:sz="4" w:space="0" w:color="767171" w:themeColor="background2" w:themeShade="80"/>
                 </w:tcBorders>
               </w:tcPr>
               <w:p>
@@ -1991,9 +1991,9 @@
           <w:sdtContent>
             <w:tc>
               <w:tcPr>
-                <w:tcW w:w="1080" w:type="dxa"/>
+                <w:tcW w:w="919" w:type="dxa"/>
                 <w:tcBorders>
-                  <w:bottom w:val="single" w:color="767171" w:themeColor="background2" w:themeShade="80" w:sz="4" w:space="0"/>
+                  <w:bottom w:val="single" w:sz="4" w:space="0" w:color="767171" w:themeColor="background2" w:themeShade="80"/>
                 </w:tcBorders>
               </w:tcPr>
               <w:p>
@@ -2029,10 +2029,10 @@
           <w:sdtContent>
             <w:tc>
               <w:tcPr>
-                <w:tcW w:w="1080" w:type="dxa"/>
+                <w:tcW w:w="1185" w:type="dxa"/>
                 <w:gridSpan w:val="2"/>
                 <w:tcBorders>
-                  <w:bottom w:val="single" w:color="767171" w:themeColor="background2" w:themeShade="80" w:sz="4" w:space="0"/>
+                  <w:bottom w:val="single" w:sz="4" w:space="0" w:color="767171" w:themeColor="background2" w:themeShade="80"/>
                 </w:tcBorders>
               </w:tcPr>
               <w:p>
@@ -2069,10 +2069,10 @@
           <w:sdtContent>
             <w:tc>
               <w:tcPr>
-                <w:tcW w:w="1440" w:type="dxa"/>
+                <w:tcW w:w="1300" w:type="dxa"/>
                 <w:gridSpan w:val="2"/>
                 <w:tcBorders>
-                  <w:bottom w:val="single" w:color="767171" w:themeColor="background2" w:themeShade="80" w:sz="4" w:space="0"/>
+                  <w:bottom w:val="single" w:sz="4" w:space="0" w:color="767171" w:themeColor="background2" w:themeShade="80"/>
                 </w:tcBorders>
               </w:tcPr>
               <w:p>
@@ -2112,10 +2112,9 @@
           <w:sdtContent>
             <w:tc>
               <w:tcPr>
-                <w:tcW w:w="1440" w:type="dxa"/>
-                <w:gridSpan w:val="2"/>
+                <w:tcW w:w="1366" w:type="dxa"/>
                 <w:tcBorders>
-                  <w:bottom w:val="single" w:color="767171" w:themeColor="background2" w:themeShade="80" w:sz="4" w:space="0"/>
+                  <w:bottom w:val="single" w:sz="4" w:space="0" w:color="767171" w:themeColor="background2" w:themeShade="80"/>
                 </w:tcBorders>
               </w:tcPr>
               <w:p>
@@ -2140,16 +2139,14 @@
       </w:tr>
       <w:tr>
         <w:trPr>
-          <w:gridAfter w:val="1"/>
-          <w:wAfter w:w="26" w:type="dxa"/>
-          <w:trHeight w:val="202"/>
+          <w:trHeight w:val="211"/>
         </w:trPr>
         <w:tc>
           <w:tcPr>
-            <w:tcW w:w="1440" w:type="dxa"/>
+            <w:tcW w:w="1300" w:type="dxa"/>
             <w:tcBorders>
-              <w:top w:val="single" w:color="767171" w:themeColor="background2" w:themeShade="80" w:sz="4" w:space="0"/>
-              <w:bottom w:val="single" w:color="767171" w:themeColor="background2" w:themeShade="80" w:sz="4" w:space="0"/>
+              <w:top w:val="single" w:sz="4" w:space="0" w:color="767171" w:themeColor="background2" w:themeShade="80"/>
+              <w:bottom w:val="single" w:sz="4" w:space="0" w:color="767171" w:themeColor="background2" w:themeShade="80"/>
             </w:tcBorders>
           </w:tcPr>
           <w:p>
@@ -2179,11 +2176,11 @@
           <w:sdtContent>
             <w:tc>
               <w:tcPr>
-                <w:tcW w:w="3420" w:type="dxa"/>
+                <w:tcW w:w="3090" w:type="dxa"/>
                 <w:gridSpan w:val="2"/>
                 <w:tcBorders>
-                  <w:top w:val="single" w:color="767171" w:themeColor="background2" w:themeShade="80" w:sz="4" w:space="0"/>
-                  <w:bottom w:val="single" w:color="767171" w:themeColor="background2" w:themeShade="80" w:sz="4" w:space="0"/>
+                  <w:top w:val="single" w:sz="4" w:space="0" w:color="767171" w:themeColor="background2" w:themeShade="80"/>
+                  <w:bottom w:val="single" w:sz="4" w:space="0" w:color="767171" w:themeColor="background2" w:themeShade="80"/>
                 </w:tcBorders>
               </w:tcPr>
               <w:p>
@@ -2213,11 +2210,11 @@
         </w:sdt>
         <w:tc>
           <w:tcPr>
-            <w:tcW w:w="1440" w:type="dxa"/>
+            <w:tcW w:w="1300" w:type="dxa"/>
             <w:gridSpan w:val="2"/>
             <w:tcBorders>
-              <w:top w:val="single" w:color="767171" w:themeColor="background2" w:themeShade="80" w:sz="4" w:space="0"/>
-              <w:bottom w:val="single" w:color="767171" w:themeColor="background2" w:themeShade="80" w:sz="4" w:space="0"/>
+              <w:top w:val="single" w:sz="4" w:space="0" w:color="767171" w:themeColor="background2" w:themeShade="80"/>
+              <w:bottom w:val="single" w:sz="4" w:space="0" w:color="767171" w:themeColor="background2" w:themeShade="80"/>
             </w:tcBorders>
           </w:tcPr>
           <w:p>
@@ -2229,11 +2226,11 @@
         </w:tc>
         <w:tc>
           <w:tcPr>
-            <w:tcW w:w="2313" w:type="dxa"/>
+            <w:tcW w:w="2088" w:type="dxa"/>
             <w:gridSpan w:val="3"/>
             <w:tcBorders>
-              <w:top w:val="single" w:color="767171" w:themeColor="background2" w:themeShade="80" w:sz="4" w:space="0"/>
-              <w:bottom w:val="single" w:color="767171" w:themeColor="background2" w:themeShade="80" w:sz="4" w:space="0"/>
+              <w:top w:val="single" w:sz="4" w:space="0" w:color="767171" w:themeColor="background2" w:themeShade="80"/>
+              <w:bottom w:val="single" w:sz="4" w:space="0" w:color="767171" w:themeColor="background2" w:themeShade="80"/>
             </w:tcBorders>
           </w:tcPr>
           <w:p>
@@ -2269,11 +2266,11 @@
           <w:sdtContent>
             <w:tc>
               <w:tcPr>
-                <w:tcW w:w="1621" w:type="dxa"/>
+                <w:tcW w:w="1464" w:type="dxa"/>
                 <w:gridSpan w:val="2"/>
                 <w:tcBorders>
-                  <w:top w:val="single" w:color="767171" w:themeColor="background2" w:themeShade="80" w:sz="4" w:space="0"/>
-                  <w:bottom w:val="single" w:color="767171" w:themeColor="background2" w:themeShade="80" w:sz="4" w:space="0"/>
+                  <w:top w:val="single" w:sz="4" w:space="0" w:color="767171" w:themeColor="background2" w:themeShade="80"/>
+                  <w:bottom w:val="single" w:sz="4" w:space="0" w:color="767171" w:themeColor="background2" w:themeShade="80"/>
                 </w:tcBorders>
               </w:tcPr>
               <w:p>
@@ -2321,11 +2318,11 @@
           <w:sdtContent>
             <w:tc>
               <w:tcPr>
-                <w:tcW w:w="1440" w:type="dxa"/>
+                <w:tcW w:w="1386" w:type="dxa"/>
                 <w:gridSpan w:val="2"/>
                 <w:tcBorders>
-                  <w:top w:val="single" w:color="767171" w:themeColor="background2" w:themeShade="80" w:sz="4" w:space="0"/>
-                  <w:bottom w:val="single" w:color="767171" w:themeColor="background2" w:themeShade="80" w:sz="4" w:space="0"/>
+                  <w:top w:val="single" w:sz="4" w:space="0" w:color="767171" w:themeColor="background2" w:themeShade="80"/>
+                  <w:bottom w:val="single" w:sz="4" w:space="0" w:color="767171" w:themeColor="background2" w:themeShade="80"/>
                 </w:tcBorders>
               </w:tcPr>
               <w:p>
@@ -2356,16 +2353,14 @@
       </w:tr>
       <w:tr>
         <w:trPr>
-          <w:gridAfter w:val="1"/>
-          <w:wAfter w:w="26" w:type="dxa"/>
-          <w:trHeight w:val="202"/>
+          <w:trHeight w:val="211"/>
         </w:trPr>
         <w:tc>
           <w:tcPr>
-            <w:tcW w:w="1440" w:type="dxa"/>
+            <w:tcW w:w="1300" w:type="dxa"/>
             <w:tcBorders>
-              <w:top w:val="single" w:color="767171" w:themeColor="background2" w:themeShade="80" w:sz="4" w:space="0"/>
-              <w:bottom w:val="single" w:color="767171" w:themeColor="background2" w:themeShade="80" w:sz="4" w:space="0"/>
+              <w:top w:val="single" w:sz="4" w:space="0" w:color="767171" w:themeColor="background2" w:themeShade="80"/>
+              <w:bottom w:val="single" w:sz="4" w:space="0" w:color="767171" w:themeColor="background2" w:themeShade="80"/>
             </w:tcBorders>
           </w:tcPr>
           <w:p>
@@ -2395,11 +2390,11 @@
           <w:sdtContent>
             <w:tc>
               <w:tcPr>
-                <w:tcW w:w="3420" w:type="dxa"/>
+                <w:tcW w:w="3090" w:type="dxa"/>
                 <w:gridSpan w:val="2"/>
                 <w:tcBorders>
-                  <w:top w:val="single" w:color="767171" w:themeColor="background2" w:themeShade="80" w:sz="4" w:space="0"/>
-                  <w:bottom w:val="single" w:color="767171" w:themeColor="background2" w:themeShade="80" w:sz="4" w:space="0"/>
+                  <w:top w:val="single" w:sz="4" w:space="0" w:color="767171" w:themeColor="background2" w:themeShade="80"/>
+                  <w:bottom w:val="single" w:sz="4" w:space="0" w:color="767171" w:themeColor="background2" w:themeShade="80"/>
                 </w:tcBorders>
               </w:tcPr>
               <w:p>
@@ -2445,11 +2440,11 @@
           <w:sdtContent>
             <w:tc>
               <w:tcPr>
-                <w:tcW w:w="1440" w:type="dxa"/>
+                <w:tcW w:w="1300" w:type="dxa"/>
                 <w:gridSpan w:val="2"/>
                 <w:tcBorders>
-                  <w:top w:val="single" w:color="767171" w:themeColor="background2" w:themeShade="80" w:sz="4" w:space="0"/>
-                  <w:bottom w:val="single" w:color="767171" w:themeColor="background2" w:themeShade="80" w:sz="4" w:space="0"/>
+                  <w:top w:val="single" w:sz="4" w:space="0" w:color="767171" w:themeColor="background2" w:themeShade="80"/>
+                  <w:bottom w:val="single" w:sz="4" w:space="0" w:color="767171" w:themeColor="background2" w:themeShade="80"/>
                 </w:tcBorders>
               </w:tcPr>
               <w:p>
@@ -2476,11 +2471,11 @@
         </w:sdt>
         <w:tc>
           <w:tcPr>
-            <w:tcW w:w="2313" w:type="dxa"/>
+            <w:tcW w:w="2088" w:type="dxa"/>
             <w:gridSpan w:val="3"/>
             <w:tcBorders>
-              <w:top w:val="single" w:color="767171" w:themeColor="background2" w:themeShade="80" w:sz="4" w:space="0"/>
-              <w:bottom w:val="single" w:color="767171" w:themeColor="background2" w:themeShade="80" w:sz="4" w:space="0"/>
+              <w:top w:val="single" w:sz="4" w:space="0" w:color="767171" w:themeColor="background2" w:themeShade="80"/>
+              <w:bottom w:val="single" w:sz="4" w:space="0" w:color="767171" w:themeColor="background2" w:themeShade="80"/>
             </w:tcBorders>
           </w:tcPr>
           <w:p>
@@ -2516,11 +2511,11 @@
           <w:sdtContent>
             <w:tc>
               <w:tcPr>
-                <w:tcW w:w="1621" w:type="dxa"/>
+                <w:tcW w:w="1464" w:type="dxa"/>
                 <w:gridSpan w:val="2"/>
                 <w:tcBorders>
-                  <w:top w:val="single" w:color="767171" w:themeColor="background2" w:themeShade="80" w:sz="4" w:space="0"/>
-                  <w:bottom w:val="single" w:color="767171" w:themeColor="background2" w:themeShade="80" w:sz="4" w:space="0"/>
+                  <w:top w:val="single" w:sz="4" w:space="0" w:color="767171" w:themeColor="background2" w:themeShade="80"/>
+                  <w:bottom w:val="single" w:sz="4" w:space="0" w:color="767171" w:themeColor="background2" w:themeShade="80"/>
                 </w:tcBorders>
               </w:tcPr>
               <w:p>
@@ -2568,11 +2563,11 @@
           <w:sdtContent>
             <w:tc>
               <w:tcPr>
-                <w:tcW w:w="1440" w:type="dxa"/>
+                <w:tcW w:w="1386" w:type="dxa"/>
                 <w:gridSpan w:val="2"/>
                 <w:tcBorders>
-                  <w:top w:val="single" w:color="767171" w:themeColor="background2" w:themeShade="80" w:sz="4" w:space="0"/>
-                  <w:bottom w:val="single" w:color="767171" w:themeColor="background2" w:themeShade="80" w:sz="4" w:space="0"/>
+                  <w:top w:val="single" w:sz="4" w:space="0" w:color="767171" w:themeColor="background2" w:themeShade="80"/>
+                  <w:bottom w:val="single" w:sz="4" w:space="0" w:color="767171" w:themeColor="background2" w:themeShade="80"/>
                 </w:tcBorders>
               </w:tcPr>
               <w:p>
@@ -2603,16 +2598,14 @@
       </w:tr>
       <w:tr>
         <w:trPr>
-          <w:gridAfter w:val="1"/>
-          <w:wAfter w:w="26" w:type="dxa"/>
-          <w:trHeight w:val="202"/>
+          <w:trHeight w:val="211"/>
         </w:trPr>
         <w:tc>
           <w:tcPr>
-            <w:tcW w:w="1440" w:type="dxa"/>
+            <w:tcW w:w="1300" w:type="dxa"/>
             <w:tcBorders>
-              <w:top w:val="single" w:color="767171" w:themeColor="background2" w:themeShade="80" w:sz="4" w:space="0"/>
-              <w:bottom w:val="single" w:color="767171" w:themeColor="background2" w:themeShade="80" w:sz="4" w:space="0"/>
+              <w:top w:val="single" w:sz="4" w:space="0" w:color="767171" w:themeColor="background2" w:themeShade="80"/>
+              <w:bottom w:val="single" w:sz="4" w:space="0" w:color="767171" w:themeColor="background2" w:themeShade="80"/>
             </w:tcBorders>
           </w:tcPr>
           <w:p>
@@ -2642,11 +2635,11 @@
           <w:sdtContent>
             <w:tc>
               <w:tcPr>
-                <w:tcW w:w="3420" w:type="dxa"/>
+                <w:tcW w:w="3090" w:type="dxa"/>
                 <w:gridSpan w:val="2"/>
                 <w:tcBorders>
-                  <w:top w:val="single" w:color="767171" w:themeColor="background2" w:themeShade="80" w:sz="4" w:space="0"/>
-                  <w:bottom w:val="single" w:color="767171" w:themeColor="background2" w:themeShade="80" w:sz="4" w:space="0"/>
+                  <w:top w:val="single" w:sz="4" w:space="0" w:color="767171" w:themeColor="background2" w:themeShade="80"/>
+                  <w:bottom w:val="single" w:sz="4" w:space="0" w:color="767171" w:themeColor="background2" w:themeShade="80"/>
                 </w:tcBorders>
               </w:tcPr>
               <w:p>
@@ -2692,11 +2685,11 @@
           <w:sdtContent>
             <w:tc>
               <w:tcPr>
-                <w:tcW w:w="1440" w:type="dxa"/>
+                <w:tcW w:w="1300" w:type="dxa"/>
                 <w:gridSpan w:val="2"/>
                 <w:tcBorders>
-                  <w:top w:val="single" w:color="767171" w:themeColor="background2" w:themeShade="80" w:sz="4" w:space="0"/>
-                  <w:bottom w:val="single" w:color="767171" w:themeColor="background2" w:themeShade="80" w:sz="4" w:space="0"/>
+                  <w:top w:val="single" w:sz="4" w:space="0" w:color="767171" w:themeColor="background2" w:themeShade="80"/>
+                  <w:bottom w:val="single" w:sz="4" w:space="0" w:color="767171" w:themeColor="background2" w:themeShade="80"/>
                 </w:tcBorders>
               </w:tcPr>
               <w:p>
@@ -2723,11 +2716,11 @@
         </w:sdt>
         <w:tc>
           <w:tcPr>
-            <w:tcW w:w="2313" w:type="dxa"/>
+            <w:tcW w:w="2088" w:type="dxa"/>
             <w:gridSpan w:val="3"/>
             <w:tcBorders>
-              <w:top w:val="single" w:color="767171" w:themeColor="background2" w:themeShade="80" w:sz="4" w:space="0"/>
-              <w:bottom w:val="single" w:color="767171" w:themeColor="background2" w:themeShade="80" w:sz="4" w:space="0"/>
+              <w:top w:val="single" w:sz="4" w:space="0" w:color="767171" w:themeColor="background2" w:themeShade="80"/>
+              <w:bottom w:val="single" w:sz="4" w:space="0" w:color="767171" w:themeColor="background2" w:themeShade="80"/>
             </w:tcBorders>
           </w:tcPr>
           <w:p>
@@ -2763,11 +2756,11 @@
           <w:sdtContent>
             <w:tc>
               <w:tcPr>
-                <w:tcW w:w="1621" w:type="dxa"/>
+                <w:tcW w:w="1464" w:type="dxa"/>
                 <w:gridSpan w:val="2"/>
                 <w:tcBorders>
-                  <w:top w:val="single" w:color="767171" w:themeColor="background2" w:themeShade="80" w:sz="4" w:space="0"/>
-                  <w:bottom w:val="single" w:color="767171" w:themeColor="background2" w:themeShade="80" w:sz="4" w:space="0"/>
+                  <w:top w:val="single" w:sz="4" w:space="0" w:color="767171" w:themeColor="background2" w:themeShade="80"/>
+                  <w:bottom w:val="single" w:sz="4" w:space="0" w:color="767171" w:themeColor="background2" w:themeShade="80"/>
                 </w:tcBorders>
               </w:tcPr>
               <w:p>
@@ -2815,11 +2808,11 @@
           <w:sdtContent>
             <w:tc>
               <w:tcPr>
-                <w:tcW w:w="1440" w:type="dxa"/>
+                <w:tcW w:w="1386" w:type="dxa"/>
                 <w:gridSpan w:val="2"/>
                 <w:tcBorders>
-                  <w:top w:val="single" w:color="767171" w:themeColor="background2" w:themeShade="80" w:sz="4" w:space="0"/>
-                  <w:bottom w:val="single" w:color="767171" w:themeColor="background2" w:themeShade="80" w:sz="4" w:space="0"/>
+                  <w:top w:val="single" w:sz="4" w:space="0" w:color="767171" w:themeColor="background2" w:themeShade="80"/>
+                  <w:bottom w:val="single" w:sz="4" w:space="0" w:color="767171" w:themeColor="background2" w:themeShade="80"/>
                 </w:tcBorders>
               </w:tcPr>
               <w:p>
@@ -2850,16 +2843,14 @@
       </w:tr>
       <w:tr>
         <w:trPr>
-          <w:gridAfter w:val="1"/>
-          <w:wAfter w:w="26" w:type="dxa"/>
-          <w:trHeight w:val="202"/>
+          <w:trHeight w:val="211"/>
         </w:trPr>
         <w:tc>
           <w:tcPr>
-            <w:tcW w:w="1440" w:type="dxa"/>
+            <w:tcW w:w="1300" w:type="dxa"/>
             <w:tcBorders>
-              <w:top w:val="single" w:color="767171" w:themeColor="background2" w:themeShade="80" w:sz="4" w:space="0"/>
-              <w:bottom w:val="single" w:color="auto" w:sz="4" w:space="0"/>
+              <w:top w:val="single" w:sz="4" w:space="0" w:color="767171" w:themeColor="background2" w:themeShade="80"/>
+              <w:bottom w:val="single" w:sz="4" w:space="0" w:color="auto"/>
             </w:tcBorders>
           </w:tcPr>
           <w:p>
@@ -2871,11 +2862,11 @@
         </w:tc>
         <w:tc>
           <w:tcPr>
-            <w:tcW w:w="3420" w:type="dxa"/>
+            <w:tcW w:w="3090" w:type="dxa"/>
             <w:gridSpan w:val="2"/>
             <w:tcBorders>
-              <w:top w:val="single" w:color="767171" w:themeColor="background2" w:themeShade="80" w:sz="4" w:space="0"/>
-              <w:bottom w:val="single" w:color="auto" w:sz="4" w:space="0"/>
+              <w:top w:val="single" w:sz="4" w:space="0" w:color="767171" w:themeColor="background2" w:themeShade="80"/>
+              <w:bottom w:val="single" w:sz="4" w:space="0" w:color="auto"/>
             </w:tcBorders>
           </w:tcPr>
           <w:p>
@@ -2887,11 +2878,11 @@
         </w:tc>
         <w:tc>
           <w:tcPr>
-            <w:tcW w:w="1440" w:type="dxa"/>
+            <w:tcW w:w="1300" w:type="dxa"/>
             <w:gridSpan w:val="2"/>
             <w:tcBorders>
-              <w:top w:val="single" w:color="767171" w:themeColor="background2" w:themeShade="80" w:sz="4" w:space="0"/>
-              <w:bottom w:val="single" w:color="auto" w:sz="4" w:space="0"/>
+              <w:top w:val="single" w:sz="4" w:space="0" w:color="767171" w:themeColor="background2" w:themeShade="80"/>
+              <w:bottom w:val="single" w:sz="4" w:space="0" w:color="auto"/>
             </w:tcBorders>
           </w:tcPr>
           <w:p>
@@ -2903,11 +2894,11 @@
         </w:tc>
         <w:tc>
           <w:tcPr>
-            <w:tcW w:w="2313" w:type="dxa"/>
+            <w:tcW w:w="2088" w:type="dxa"/>
             <w:gridSpan w:val="3"/>
             <w:tcBorders>
-              <w:top w:val="single" w:color="767171" w:themeColor="background2" w:themeShade="80" w:sz="4" w:space="0"/>
-              <w:bottom w:val="single" w:color="auto" w:sz="4" w:space="0"/>
+              <w:top w:val="single" w:sz="4" w:space="0" w:color="767171" w:themeColor="background2" w:themeShade="80"/>
+              <w:bottom w:val="single" w:sz="4" w:space="0" w:color="auto"/>
             </w:tcBorders>
           </w:tcPr>
           <w:p>
@@ -2945,11 +2936,11 @@
           <w:sdtContent>
             <w:tc>
               <w:tcPr>
-                <w:tcW w:w="1621" w:type="dxa"/>
+                <w:tcW w:w="1464" w:type="dxa"/>
                 <w:gridSpan w:val="2"/>
                 <w:tcBorders>
-                  <w:top w:val="single" w:color="767171" w:themeColor="background2" w:themeShade="80" w:sz="4" w:space="0"/>
-                  <w:bottom w:val="single" w:color="auto" w:sz="4" w:space="0"/>
+                  <w:top w:val="single" w:sz="4" w:space="0" w:color="767171" w:themeColor="background2" w:themeShade="80"/>
+                  <w:bottom w:val="single" w:sz="4" w:space="0" w:color="auto"/>
                 </w:tcBorders>
               </w:tcPr>
               <w:p>
@@ -3000,11 +2991,11 @@
           <w:sdtContent>
             <w:tc>
               <w:tcPr>
-                <w:tcW w:w="1440" w:type="dxa"/>
+                <w:tcW w:w="1386" w:type="dxa"/>
                 <w:gridSpan w:val="2"/>
                 <w:tcBorders>
-                  <w:top w:val="single" w:color="767171" w:themeColor="background2" w:themeShade="80" w:sz="4" w:space="0"/>
-                  <w:bottom w:val="single" w:color="auto" w:sz="4" w:space="0"/>
+                  <w:top w:val="single" w:sz="4" w:space="0" w:color="767171" w:themeColor="background2" w:themeShade="80"/>
+                  <w:bottom w:val="single" w:sz="4" w:space="0" w:color="auto"/>
                 </w:tcBorders>
               </w:tcPr>
               <w:p>
@@ -3047,7 +3038,7 @@
     <w:p>
       <w:pPr>
         <w:rPr>
-          <w:rFonts w:ascii="Calibri" w:hAnsi="Calibri" w:eastAsia="Calibri" w:cs="Times New Roman"/>
+          <w:rFonts w:ascii="Calibri" w:eastAsia="Calibri" w:hAnsi="Calibri" w:cs="Times New Roman"/>
           <w:color w:val="0070C0"/>
           <w:sz w:val="20"/>
           <w:szCs w:val="16"/>
@@ -3260,12 +3251,12 @@
       <w:tblW w:w="5000" w:type="pct"/>
       <w:tblCellSpacing w:w="11" w:type="dxa"/>
       <w:tblBorders>
-        <w:top w:val="none" w:color="auto" w:sz="0" w:space="0"/>
-        <w:left w:val="none" w:color="auto" w:sz="0" w:space="0"/>
-        <w:bottom w:val="none" w:color="auto" w:sz="0" w:space="0"/>
-        <w:right w:val="none" w:color="auto" w:sz="0" w:space="0"/>
-        <w:insideH w:val="none" w:color="auto" w:sz="0" w:space="0"/>
-        <w:insideV w:val="none" w:color="auto" w:sz="0" w:space="0"/>
+        <w:top w:val="none" w:sz="0" w:space="0" w:color="auto"/>
+        <w:left w:val="none" w:sz="0" w:space="0" w:color="auto"/>
+        <w:bottom w:val="none" w:sz="0" w:space="0" w:color="auto"/>
+        <w:right w:val="none" w:sz="0" w:space="0" w:color="auto"/>
+        <w:insideH w:val="none" w:sz="0" w:space="0" w:color="auto"/>
+        <w:insideV w:val="none" w:sz="0" w:space="0" w:color="auto"/>
       </w:tblBorders>
       <w:tblCellMar>
         <w:left w:w="0" w:type="dxa"/>
@@ -3291,12 +3282,12 @@
             <w:tblStyle w:val="TableGrid"/>
             <w:tblW w:w="5000" w:type="pct"/>
             <w:tblBorders>
-              <w:top w:val="none" w:color="auto" w:sz="0" w:space="0"/>
-              <w:left w:val="none" w:color="auto" w:sz="0" w:space="0"/>
-              <w:bottom w:val="none" w:color="auto" w:sz="0" w:space="0"/>
-              <w:right w:val="none" w:color="auto" w:sz="0" w:space="0"/>
-              <w:insideH w:val="none" w:color="auto" w:sz="0" w:space="0"/>
-              <w:insideV w:val="none" w:color="auto" w:sz="0" w:space="0"/>
+              <w:top w:val="none" w:sz="0" w:space="0" w:color="auto"/>
+              <w:left w:val="none" w:sz="0" w:space="0" w:color="auto"/>
+              <w:bottom w:val="none" w:sz="0" w:space="0" w:color="auto"/>
+              <w:right w:val="none" w:sz="0" w:space="0" w:color="auto"/>
+              <w:insideH w:val="none" w:sz="0" w:space="0" w:color="auto"/>
+              <w:insideV w:val="none" w:sz="0" w:space="0" w:color="auto"/>
             </w:tblBorders>
             <w:tblCellMar>
               <w:left w:w="0" w:type="dxa"/>
@@ -3349,18 +3340,18 @@
 </file>
 
 <file path=word/footer3.xml><?xml version="1.0" encoding="utf-8"?>
-<w:ftr xmlns:a="http://schemas.openxmlformats.org/drawingml/2006/main" xmlns:pic="http://schemas.openxmlformats.org/drawingml/2006/picture" xmlns:wpc="http://schemas.microsoft.com/office/word/2010/wordprocessingCanvas" xmlns:cx="http://schemas.microsoft.com/office/drawing/2014/chartex" xmlns:cx1="http://schemas.microsoft.com/office/drawing/2015/9/8/chartex" xmlns:mc="http://schemas.openxmlformats.org/markup-compatibility/2006" xmlns:o="urn:schemas-microsoft-com:office:office" xmlns:r="http://schemas.openxmlformats.org/officeDocument/2006/relationships" xmlns:m="http://schemas.openxmlformats.org/officeDocument/2006/math" xmlns:v="urn:schemas-microsoft-com:vml" xmlns:wp14="http://schemas.microsoft.com/office/word/2010/wordprocessingDrawing" xmlns:wp="http://schemas.openxmlformats.org/drawingml/2006/wordprocessingDrawing" xmlns:w10="urn:schemas-microsoft-com:office:word" xmlns:w="http://schemas.openxmlformats.org/wordprocessingml/2006/main" xmlns:w14="http://schemas.microsoft.com/office/word/2010/wordml" xmlns:w15="http://schemas.microsoft.com/office/word/2012/wordml" xmlns:w16se="http://schemas.microsoft.com/office/word/2015/wordml/symex" xmlns:wpg="http://schemas.microsoft.com/office/word/2010/wordprocessingGroup" xmlns:wpi="http://schemas.microsoft.com/office/word/2010/wordprocessingInk" xmlns:wne="http://schemas.microsoft.com/office/word/2006/wordml" xmlns:wps="http://schemas.microsoft.com/office/word/2010/wordprocessingShape" mc:Ignorable="w14 w15 w16se wp14">
+<w:ftr xmlns:wpc="http://schemas.microsoft.com/office/word/2010/wordprocessingCanvas" xmlns:cx="http://schemas.microsoft.com/office/drawing/2014/chartex" xmlns:cx1="http://schemas.microsoft.com/office/drawing/2015/9/8/chartex" xmlns:mc="http://schemas.openxmlformats.org/markup-compatibility/2006" xmlns:o="urn:schemas-microsoft-com:office:office" xmlns:r="http://schemas.openxmlformats.org/officeDocument/2006/relationships" xmlns:m="http://schemas.openxmlformats.org/officeDocument/2006/math" xmlns:v="urn:schemas-microsoft-com:vml" xmlns:wp14="http://schemas.microsoft.com/office/word/2010/wordprocessingDrawing" xmlns:wp="http://schemas.openxmlformats.org/drawingml/2006/wordprocessingDrawing" xmlns:w10="urn:schemas-microsoft-com:office:word" xmlns:w="http://schemas.openxmlformats.org/wordprocessingml/2006/main" xmlns:w14="http://schemas.microsoft.com/office/word/2010/wordml" xmlns:w15="http://schemas.microsoft.com/office/word/2012/wordml" xmlns:w16se="http://schemas.microsoft.com/office/word/2015/wordml/symex" xmlns:wpg="http://schemas.microsoft.com/office/word/2010/wordprocessingGroup" xmlns:wpi="http://schemas.microsoft.com/office/word/2010/wordprocessingInk" xmlns:wne="http://schemas.microsoft.com/office/word/2006/wordml" xmlns:wps="http://schemas.microsoft.com/office/word/2010/wordprocessingShape" mc:Ignorable="w14 w15 w16se wp14">
   <w:tbl>
     <w:tblPr>
       <w:tblStyle w:val="TableGrid"/>
       <w:tblW w:w="0" w:type="auto"/>
       <w:tblBorders>
-        <w:top w:val="none" w:color="auto" w:sz="0" w:space="0"/>
-        <w:left w:val="none" w:color="auto" w:sz="0" w:space="0"/>
-        <w:bottom w:val="none" w:color="auto" w:sz="0" w:space="0"/>
-        <w:right w:val="none" w:color="auto" w:sz="0" w:space="0"/>
-        <w:insideH w:val="none" w:color="auto" w:sz="0" w:space="0"/>
-        <w:insideV w:val="none" w:color="auto" w:sz="0" w:space="0"/>
+        <w:top w:val="none" w:sz="0" w:space="0" w:color="auto"/>
+        <w:left w:val="none" w:sz="0" w:space="0" w:color="auto"/>
+        <w:bottom w:val="none" w:sz="0" w:space="0" w:color="auto"/>
+        <w:right w:val="none" w:sz="0" w:space="0" w:color="auto"/>
+        <w:insideH w:val="none" w:sz="0" w:space="0" w:color="auto"/>
+        <w:insideV w:val="none" w:sz="0" w:space="0" w:color="auto"/>
       </w:tblBorders>
       <w:tblLayout w:type="fixed"/>
       <w:tblLook w:val="04A0" w:firstRow="1" w:lastRow="0" w:firstColumn="1" w:lastColumn="0" w:noHBand="0" w:noVBand="1"/>
@@ -3609,44 +3600,6 @@
       <w:pStyle w:val="Footer"/>
       <w:jc w:val="center"/>
     </w:pPr>
-    <w:r>
-      <w:rPr>
-        <w:noProof/>
-      </w:rPr>
-      <w:drawing>
-        <wp:inline distT="0" distB="0" distL="0" distR="0" wp14:anchorId="58BBD58F" wp14:editId="38FCB1B5">
-          <wp:extent cx="600075" cy="600075"/>
-          <wp:effectExtent l="0" t="0" r="0" b="0"/>
-          <wp:docPr id="1" name="img2.bmp"/>
-          <wp:cNvGraphicFramePr/>
-          <a:graphic xmlns:a="http://schemas.openxmlformats.org/drawingml/2006/main">
-            <a:graphicData uri="http://schemas.openxmlformats.org/drawingml/2006/picture">
-              <pic:pic xmlns:pic="http://schemas.openxmlformats.org/drawingml/2006/picture">
-                <pic:nvPicPr>
-                  <pic:cNvPr id="1" name="img2.bmp"/>
-                  <pic:cNvPicPr/>
-                </pic:nvPicPr>
-                <pic:blipFill>
-                  <a:blip r:embed="rId1" cstate="print"/>
-                  <a:stretch>
-                    <a:fillRect/>
-                  </a:stretch>
-                </pic:blipFill>
-                <pic:spPr>
-                  <a:xfrm>
-                    <a:off x="0" y="0"/>
-                    <a:ext cx="600075" cy="600075"/>
-                  </a:xfrm>
-                  <a:prstGeom prst="rect">
-                    <a:avLst/>
-                  </a:prstGeom>
-                </pic:spPr>
-              </pic:pic>
-            </a:graphicData>
-          </a:graphic>
-        </wp:inline>
-      </w:drawing>
-    </w:r>
   </w:p>
 </w:ftr>
 </file>
@@ -3693,12 +3646,12 @@
       <w:tblStyle w:val="TableGrid"/>
       <w:tblW w:w="5000" w:type="pct"/>
       <w:tblBorders>
-        <w:top w:val="none" w:color="auto" w:sz="0" w:space="0"/>
-        <w:left w:val="none" w:color="auto" w:sz="0" w:space="0"/>
-        <w:bottom w:val="none" w:color="auto" w:sz="0" w:space="0"/>
-        <w:right w:val="none" w:color="auto" w:sz="0" w:space="0"/>
-        <w:insideH w:val="none" w:color="auto" w:sz="0" w:space="0"/>
-        <w:insideV w:val="none" w:color="auto" w:sz="0" w:space="0"/>
+        <w:top w:val="none" w:sz="0" w:space="0" w:color="auto"/>
+        <w:left w:val="none" w:sz="0" w:space="0" w:color="auto"/>
+        <w:bottom w:val="none" w:sz="0" w:space="0" w:color="auto"/>
+        <w:right w:val="none" w:sz="0" w:space="0" w:color="auto"/>
+        <w:insideH w:val="none" w:sz="0" w:space="0" w:color="auto"/>
+        <w:insideV w:val="none" w:sz="0" w:space="0" w:color="auto"/>
       </w:tblBorders>
       <w:tblCellMar>
         <w:left w:w="0" w:type="dxa"/>
@@ -5319,6 +5272,8 @@
     <w:rsid w:val="000962CD"/>
     <w:rsid w:val="002A7F8B"/>
     <w:rsid w:val="00356D3A"/>
+    <w:rsid w:val="00627B17"/>
+    <w:rsid w:val="009C27B3"/>
     <w:rsid w:val="00AB5B16"/>
     <w:rsid w:val="00D35A46"/>
   </w:rsids>
@@ -6157,9 +6112,7 @@
 </a:theme>
 </file>
 
-<file path=customXml/item1.xml>��< ? x m l   v e r s i o n = " 1 . 0 "   e n c o d i n g = " u t f - 1 6 " ? > - 
- < N a v W o r d R e p o r t X m l P a r t   x m l n s = " u r n : m i c r o s o f t - d y n a m i c s - n a v / r e p o r t s / A X P   S t a n d a r d   P u r c h a s e   -   O r d e r / 5 0 1 0 4 / " > +<file path=customXml/item1.xml>��< ? x m l   v e r s i o n = " 1 . 0 "   e n c o d i n g = " u t f - 1 6 " ? > < N a v W o r d R e p o r t X m l P a r t   x m l n s = " u r n : m i c r o s o f t - d y n a m i c s - n a v / r e p o r t s / A X P   S t a n d a r d   P u r c h a s e   -   O r d e r / 5 0 1 0 4 / " >   
      < P u r c h a s e _ H e a d e r >   

</xml_diff>

<commit_message>
updated BC version to 15 for Spring Fill
</commit_message>
<xml_diff>
--- a/Report/AXP50104StandardPurchaseOrderReport.docx
+++ b/Report/AXP50104StandardPurchaseOrderReport.docx
@@ -1218,8 +1218,6 @@
             </w:tc>
           </w:sdtContent>
         </w:sdt>
-        <w:bookmarkStart w:id="0" w:name="_GoBack"/>
-        <w:bookmarkEnd w:id="0"/>
       </w:tr>
     </w:tbl>
     <w:p>
@@ -1436,8 +1434,8 @@
     <w:tbl>
       <w:tblPr>
         <w:tblStyle w:val="TableGrid"/>
-        <w:tblW w:w="10628" w:type="dxa"/>
-        <w:tblInd w:w="-458" w:type="dxa"/>
+        <w:tblW w:w="10431" w:type="dxa"/>
+        <w:tblInd w:w="-90" w:type="dxa"/>
         <w:tblBorders>
           <w:top w:val="none" w:sz="0" w:space="0" w:color="auto"/>
           <w:left w:val="none" w:sz="0" w:space="0" w:color="auto"/>
@@ -1450,22 +1448,20 @@
         <w:tblLook w:val="04A0" w:firstRow="1" w:lastRow="0" w:firstColumn="1" w:lastColumn="0" w:noHBand="0" w:noVBand="1"/>
       </w:tblPr>
       <w:tblGrid>
-        <w:gridCol w:w="1300"/>
-        <w:gridCol w:w="1869"/>
-        <w:gridCol w:w="1221"/>
-        <w:gridCol w:w="478"/>
-        <w:gridCol w:w="822"/>
-        <w:gridCol w:w="168"/>
-        <w:gridCol w:w="919"/>
-        <w:gridCol w:w="1001"/>
-        <w:gridCol w:w="184"/>
-        <w:gridCol w:w="1280"/>
-        <w:gridCol w:w="20"/>
+        <w:gridCol w:w="1355"/>
+        <w:gridCol w:w="2771"/>
+        <w:gridCol w:w="236"/>
+        <w:gridCol w:w="902"/>
+        <w:gridCol w:w="363"/>
+        <w:gridCol w:w="775"/>
+        <w:gridCol w:w="1315"/>
         <w:gridCol w:w="1366"/>
+        <w:gridCol w:w="35"/>
+        <w:gridCol w:w="1313"/>
       </w:tblGrid>
       <w:tr>
         <w:trPr>
-          <w:trHeight w:val="622"/>
+          <w:trHeight w:val="606"/>
         </w:trPr>
         <w:sdt>
           <w:sdtPr>
@@ -1475,15 +1471,14 @@
             </w:rPr>
             <w:id w:val="284934505"/>
             <w:placeholder>
-              <w:docPart w:val="01F0EF8592BA4FDA881EC6AEEE5A16EE"/>
+              <w:docPart w:val="3560381EF33F444B8EA4CEBA7F4EB7C6"/>
             </w:placeholder>
             <w15:dataBinding w:prefixMappings="xmlns:ns0='urn:microsoft-dynamics-nav/reports/Standard_Purchase_Order/1322/' " w:xpath="/ns0:NavWordReportXmlPart[1]/ns0:Purchase_Header[1]/ns0:Purchase_Line[1]/ns0:No_PurchLine_Lbl[1]" w:storeItemID="{F1A553DA-C3F2-4CE6-8EDE-11DD994976F7}"/>
           </w:sdtPr>
-          <w:sdtEndPr/>
           <w:sdtContent>
             <w:tc>
               <w:tcPr>
-                <w:tcW w:w="1300" w:type="dxa"/>
+                <w:tcW w:w="1355" w:type="dxa"/>
                 <w:tcBorders>
                   <w:bottom w:val="single" w:sz="4" w:space="0" w:color="auto"/>
                 </w:tcBorders>
@@ -1520,15 +1515,14 @@
             </w:rPr>
             <w:id w:val="1648011400"/>
             <w:placeholder>
-              <w:docPart w:val="01F0EF8592BA4FDA881EC6AEEE5A16EE"/>
+              <w:docPart w:val="3560381EF33F444B8EA4CEBA7F4EB7C6"/>
             </w:placeholder>
             <w15:dataBinding w:prefixMappings="xmlns:ns0='urn:microsoft-dynamics-nav/reports/Standard_Purchase_Order/1322/' " w:xpath="/ns0:NavWordReportXmlPart[1]/ns0:Purchase_Header[1]/ns0:Purchase_Line[1]/ns0:Desc_PurchLine_Lbl[1]" w:storeItemID="{F1A553DA-C3F2-4CE6-8EDE-11DD994976F7}"/>
           </w:sdtPr>
-          <w:sdtEndPr/>
           <w:sdtContent>
             <w:tc>
               <w:tcPr>
-                <w:tcW w:w="1869" w:type="dxa"/>
+                <w:tcW w:w="2771" w:type="dxa"/>
                 <w:tcBorders>
                   <w:bottom w:val="single" w:sz="4" w:space="0" w:color="auto"/>
                 </w:tcBorders>
@@ -1557,34 +1551,6 @@
             </w:tc>
           </w:sdtContent>
         </w:sdt>
-        <w:tc>
-          <w:tcPr>
-            <w:tcW w:w="1699" w:type="dxa"/>
-            <w:gridSpan w:val="2"/>
-            <w:tcBorders>
-              <w:bottom w:val="single" w:sz="4" w:space="0" w:color="auto"/>
-            </w:tcBorders>
-            <w:shd w:val="clear" w:color="auto" w:fill="0070C0"/>
-            <w:vAlign w:val="bottom"/>
-          </w:tcPr>
-          <w:p>
-            <w:pPr>
-              <w:pStyle w:val="Heading1"/>
-              <w:outlineLvl w:val="0"/>
-              <w:rPr>
-                <w:rFonts w:ascii="Century Gothic" w:hAnsi="Century Gothic"/>
-                <w:color w:val="FFFFFF" w:themeColor="background1"/>
-              </w:rPr>
-            </w:pPr>
-            <w:r>
-              <w:rPr>
-                <w:rFonts w:ascii="Century Gothic" w:hAnsi="Century Gothic"/>
-                <w:color w:val="FFFFFF" w:themeColor="background1"/>
-              </w:rPr>
-              <w:t>Supplier Part No.</w:t>
-            </w:r>
-          </w:p>
-        </w:tc>
         <w:sdt>
           <w:sdtPr>
             <w:rPr>
@@ -1593,15 +1559,14 @@
             </w:rPr>
             <w:id w:val="1040018127"/>
             <w:placeholder>
-              <w:docPart w:val="01F0EF8592BA4FDA881EC6AEEE5A16EE"/>
+              <w:docPart w:val="3560381EF33F444B8EA4CEBA7F4EB7C6"/>
             </w:placeholder>
             <w15:dataBinding w:prefixMappings="xmlns:ns0='urn:microsoft-dynamics-nav/reports/Standard_Purchase_Order/1322/' " w:xpath="/ns0:NavWordReportXmlPart[1]/ns0:Purchase_Header[1]/ns0:Purchase_Line[1]/ns0:Qty_PurchLine_Lbl[1]" w:storeItemID="{F1A553DA-C3F2-4CE6-8EDE-11DD994976F7}"/>
           </w:sdtPr>
-          <w:sdtEndPr/>
           <w:sdtContent>
             <w:tc>
               <w:tcPr>
-                <w:tcW w:w="990" w:type="dxa"/>
+                <w:tcW w:w="1138" w:type="dxa"/>
                 <w:gridSpan w:val="2"/>
                 <w:tcBorders>
                   <w:bottom w:val="single" w:sz="4" w:space="0" w:color="auto"/>
@@ -1639,60 +1604,14 @@
             </w:rPr>
             <w:id w:val="-117760684"/>
             <w:placeholder>
-              <w:docPart w:val="01F0EF8592BA4FDA881EC6AEEE5A16EE"/>
+              <w:docPart w:val="3560381EF33F444B8EA4CEBA7F4EB7C6"/>
             </w:placeholder>
             <w15:dataBinding w:prefixMappings="xmlns:ns0='urn:microsoft-dynamics-nav/reports/Standard_Purchase_Order/1322/' " w:xpath="/ns0:NavWordReportXmlPart[1]/ns0:Purchase_Header[1]/ns0:Purchase_Line[1]/ns0:UOM_PurchLine_Lbl[1]" w:storeItemID="{F1A553DA-C3F2-4CE6-8EDE-11DD994976F7}"/>
           </w:sdtPr>
-          <w:sdtEndPr/>
           <w:sdtContent>
             <w:tc>
               <w:tcPr>
-                <w:tcW w:w="919" w:type="dxa"/>
-                <w:tcBorders>
-                  <w:bottom w:val="single" w:sz="4" w:space="0" w:color="auto"/>
-                </w:tcBorders>
-                <w:shd w:val="clear" w:color="auto" w:fill="0070C0"/>
-                <w:vAlign w:val="bottom"/>
-              </w:tcPr>
-              <w:p>
-                <w:pPr>
-                  <w:pStyle w:val="Heading1"/>
-                  <w:outlineLvl w:val="0"/>
-                  <w:rPr>
-                    <w:rFonts w:ascii="Century Gothic" w:hAnsi="Century Gothic"/>
-                    <w:color w:val="FFFFFF" w:themeColor="background1"/>
-                  </w:rPr>
-                </w:pPr>
-                <w:proofErr w:type="spellStart"/>
-                <w:r>
-                  <w:rPr>
-                    <w:rFonts w:ascii="Century Gothic" w:hAnsi="Century Gothic"/>
-                    <w:color w:val="FFFFFF" w:themeColor="background1"/>
-                  </w:rPr>
-                  <w:t>UOM_PurchLine_Lbl</w:t>
-                </w:r>
-                <w:proofErr w:type="spellEnd"/>
-              </w:p>
-            </w:tc>
-          </w:sdtContent>
-        </w:sdt>
-        <w:sdt>
-          <w:sdtPr>
-            <w:rPr>
-              <w:rFonts w:ascii="Century Gothic" w:hAnsi="Century Gothic"/>
-              <w:color w:val="FFFFFF" w:themeColor="background1"/>
-            </w:rPr>
-            <w:id w:val="-1493329285"/>
-            <w:placeholder>
-              <w:docPart w:val="01F0EF8592BA4FDA881EC6AEEE5A16EE"/>
-            </w:placeholder>
-            <w15:dataBinding w:prefixMappings="xmlns:ns0='urn:microsoft-dynamics-nav/reports/Standard_Purchase_Order/1322/' " w:xpath="/ns0:NavWordReportXmlPart[1]/ns0:Purchase_Header[1]/ns0:Purchase_Line[1]/ns0:DirectUniCost_Lbl[1]" w:storeItemID="{F1A553DA-C3F2-4CE6-8EDE-11DD994976F7}"/>
-          </w:sdtPr>
-          <w:sdtEndPr/>
-          <w:sdtContent>
-            <w:tc>
-              <w:tcPr>
-                <w:tcW w:w="1185" w:type="dxa"/>
+                <w:tcW w:w="1138" w:type="dxa"/>
                 <w:gridSpan w:val="2"/>
                 <w:tcBorders>
                   <w:bottom w:val="single" w:sz="4" w:space="0" w:color="auto"/>
@@ -1715,6 +1634,50 @@
                     <w:rFonts w:ascii="Century Gothic" w:hAnsi="Century Gothic"/>
                     <w:color w:val="FFFFFF" w:themeColor="background1"/>
                   </w:rPr>
+                  <w:t>UOM_PurchLine_Lbl</w:t>
+                </w:r>
+                <w:proofErr w:type="spellEnd"/>
+              </w:p>
+            </w:tc>
+          </w:sdtContent>
+        </w:sdt>
+        <w:sdt>
+          <w:sdtPr>
+            <w:rPr>
+              <w:rFonts w:ascii="Century Gothic" w:hAnsi="Century Gothic"/>
+              <w:color w:val="FFFFFF" w:themeColor="background1"/>
+            </w:rPr>
+            <w:id w:val="-1493329285"/>
+            <w:placeholder>
+              <w:docPart w:val="3560381EF33F444B8EA4CEBA7F4EB7C6"/>
+            </w:placeholder>
+            <w15:dataBinding w:prefixMappings="xmlns:ns0='urn:microsoft-dynamics-nav/reports/Standard_Purchase_Order/1322/' " w:xpath="/ns0:NavWordReportXmlPart[1]/ns0:Purchase_Header[1]/ns0:Purchase_Line[1]/ns0:DirectUniCost_Lbl[1]" w:storeItemID="{F1A553DA-C3F2-4CE6-8EDE-11DD994976F7}"/>
+          </w:sdtPr>
+          <w:sdtContent>
+            <w:tc>
+              <w:tcPr>
+                <w:tcW w:w="1315" w:type="dxa"/>
+                <w:tcBorders>
+                  <w:bottom w:val="single" w:sz="4" w:space="0" w:color="auto"/>
+                </w:tcBorders>
+                <w:shd w:val="clear" w:color="auto" w:fill="0070C0"/>
+                <w:vAlign w:val="bottom"/>
+              </w:tcPr>
+              <w:p>
+                <w:pPr>
+                  <w:pStyle w:val="Heading1"/>
+                  <w:outlineLvl w:val="0"/>
+                  <w:rPr>
+                    <w:rFonts w:ascii="Century Gothic" w:hAnsi="Century Gothic"/>
+                    <w:color w:val="FFFFFF" w:themeColor="background1"/>
+                  </w:rPr>
+                </w:pPr>
+                <w:proofErr w:type="spellStart"/>
+                <w:r>
+                  <w:rPr>
+                    <w:rFonts w:ascii="Century Gothic" w:hAnsi="Century Gothic"/>
+                    <w:color w:val="FFFFFF" w:themeColor="background1"/>
+                  </w:rPr>
                   <w:t>DirectUniCost_Lbl</w:t>
                 </w:r>
                 <w:proofErr w:type="spellEnd"/>
@@ -1730,15 +1693,14 @@
             </w:rPr>
             <w:id w:val="-545685598"/>
             <w:placeholder>
-              <w:docPart w:val="01F0EF8592BA4FDA881EC6AEEE5A16EE"/>
+              <w:docPart w:val="3560381EF33F444B8EA4CEBA7F4EB7C6"/>
             </w:placeholder>
             <w15:dataBinding w:prefixMappings="xmlns:ns0='urn:microsoft-dynamics-nav/reports/Standard_Purchase_Order/1322/' " w:xpath="/ns0:NavWordReportXmlPart[1]/ns0:Purchase_Header[1]/ns0:ItemLineAmount_Lbl[1]" w:storeItemID="{F1A553DA-C3F2-4CE6-8EDE-11DD994976F7}"/>
           </w:sdtPr>
-          <w:sdtEndPr/>
           <w:sdtContent>
             <w:tc>
               <w:tcPr>
-                <w:tcW w:w="1300" w:type="dxa"/>
+                <w:tcW w:w="1401" w:type="dxa"/>
                 <w:gridSpan w:val="2"/>
                 <w:tcBorders>
                   <w:bottom w:val="single" w:sz="4" w:space="0" w:color="auto"/>
@@ -1778,16 +1740,15 @@
             <w:tag w:val="#Nav: AXP Standard Purchase - Order/50104"/>
             <w:id w:val="2141296195"/>
             <w:placeholder>
-              <w:docPart w:val="DefaultPlaceholder_-1854013440"/>
+              <w:docPart w:val="B37C04A7BDAC4C479AF381EC89FA3CF1"/>
             </w:placeholder>
             <w:dataBinding w:prefixMappings="xmlns:ns0='urn:microsoft-dynamics-nav/reports/AXP Standard Purchase - Order/50104/'" w:xpath="/ns0:NavWordReportXmlPart[1]/ns0:Purchase_Header[1]/ns0:Purchase_Line[1]/ns0:PurchLineDelivDateCapt[1]" w:storeItemID="{B6E43A7D-7648-4207-8588-B356C0095296}"/>
             <w:text/>
           </w:sdtPr>
-          <w:sdtEndPr/>
           <w:sdtContent>
             <w:tc>
               <w:tcPr>
-                <w:tcW w:w="1366" w:type="dxa"/>
+                <w:tcW w:w="1313" w:type="dxa"/>
                 <w:tcBorders>
                   <w:bottom w:val="single" w:sz="4" w:space="0" w:color="auto"/>
                 </w:tcBorders>
@@ -1819,7 +1780,7 @@
       </w:tr>
       <w:tr>
         <w:trPr>
-          <w:trHeight w:val="211"/>
+          <w:trHeight w:val="205"/>
         </w:trPr>
         <w:sdt>
           <w:sdtPr>
@@ -1828,15 +1789,14 @@
             </w:rPr>
             <w:id w:val="1707679900"/>
             <w:placeholder>
-              <w:docPart w:val="01F0EF8592BA4FDA881EC6AEEE5A16EE"/>
+              <w:docPart w:val="3560381EF33F444B8EA4CEBA7F4EB7C6"/>
             </w:placeholder>
             <w15:dataBinding w:prefixMappings="xmlns:ns0='urn:microsoft-dynamics-nav/reports/Standard_Purchase_Order/1322/' " w:xpath="/ns0:NavWordReportXmlPart[1]/ns0:Purchase_Header[1]/ns0:Purchase_Line[1]/ns0:No_PurchLine[1]" w:storeItemID="{F1A553DA-C3F2-4CE6-8EDE-11DD994976F7}"/>
           </w:sdtPr>
-          <w:sdtEndPr/>
           <w:sdtContent>
             <w:tc>
               <w:tcPr>
-                <w:tcW w:w="1300" w:type="dxa"/>
+                <w:tcW w:w="1355" w:type="dxa"/>
                 <w:tcBorders>
                   <w:bottom w:val="single" w:sz="4" w:space="0" w:color="767171" w:themeColor="background2" w:themeShade="80"/>
                 </w:tcBorders>
@@ -1866,15 +1826,14 @@
             </w:rPr>
             <w:id w:val="1506008455"/>
             <w:placeholder>
-              <w:docPart w:val="01F0EF8592BA4FDA881EC6AEEE5A16EE"/>
+              <w:docPart w:val="3560381EF33F444B8EA4CEBA7F4EB7C6"/>
             </w:placeholder>
             <w15:dataBinding w:prefixMappings="xmlns:ns0='urn:microsoft-dynamics-nav/reports/Standard_Purchase_Order/1322/' " w:xpath="/ns0:NavWordReportXmlPart[1]/ns0:Purchase_Header[1]/ns0:Purchase_Line[1]/ns0:Desc_PurchLine[1]" w:storeItemID="{F1A553DA-C3F2-4CE6-8EDE-11DD994976F7}"/>
           </w:sdtPr>
-          <w:sdtEndPr/>
           <w:sdtContent>
             <w:tc>
               <w:tcPr>
-                <w:tcW w:w="1869" w:type="dxa"/>
+                <w:tcW w:w="2771" w:type="dxa"/>
                 <w:tcBorders>
                   <w:bottom w:val="single" w:sz="4" w:space="0" w:color="767171" w:themeColor="background2" w:themeShade="80"/>
                 </w:tcBorders>
@@ -1902,56 +1861,16 @@
             <w:rPr>
               <w:rFonts w:ascii="Garamond" w:hAnsi="Garamond"/>
             </w:rPr>
-            <w:id w:val="1685316570"/>
+            <w:id w:val="283784689"/>
             <w:placeholder>
-              <w:docPart w:val="01F0EF8592BA4FDA881EC6AEEE5A16EE"/>
+              <w:docPart w:val="3560381EF33F444B8EA4CEBA7F4EB7C6"/>
             </w:placeholder>
-            <w15:dataBinding w:prefixMappings="xmlns:ns0='urn:microsoft-dynamics-nav/reports/Standard_Purchase_Order/1322/' " w:xpath="/ns0:NavWordReportXmlPart[1]/ns0:Purchase_Header[1]/ns0:Purchase_Line[1]/ns0:No_PurchLine[1]" w:storeItemID="{F1A553DA-C3F2-4CE6-8EDE-11DD994976F7}"/>
+            <w15:dataBinding w:prefixMappings="xmlns:ns0='urn:microsoft-dynamics-nav/reports/Standard_Purchase_Order/1322/' " w:xpath="/ns0:NavWordReportXmlPart[1]/ns0:Purchase_Header[1]/ns0:Purchase_Line[1]/ns0:Qty_PurchLine[1]" w:storeItemID="{F1A553DA-C3F2-4CE6-8EDE-11DD994976F7}"/>
           </w:sdtPr>
-          <w:sdtEndPr/>
           <w:sdtContent>
             <w:tc>
               <w:tcPr>
-                <w:tcW w:w="1699" w:type="dxa"/>
-                <w:gridSpan w:val="2"/>
-                <w:tcBorders>
-                  <w:bottom w:val="single" w:sz="4" w:space="0" w:color="767171" w:themeColor="background2" w:themeShade="80"/>
-                </w:tcBorders>
-              </w:tcPr>
-              <w:p>
-                <w:pPr>
-                  <w:rPr>
-                    <w:rFonts w:ascii="Garamond" w:hAnsi="Garamond"/>
-                  </w:rPr>
-                </w:pPr>
-                <w:proofErr w:type="spellStart"/>
-                <w:r>
-                  <w:rPr>
-                    <w:rFonts w:ascii="Garamond" w:hAnsi="Garamond"/>
-                  </w:rPr>
-                  <w:t>No_PurchLine</w:t>
-                </w:r>
-                <w:proofErr w:type="spellEnd"/>
-              </w:p>
-            </w:tc>
-          </w:sdtContent>
-        </w:sdt>
-        <w:sdt>
-          <w:sdtPr>
-            <w:rPr>
-              <w:rFonts w:ascii="Garamond" w:hAnsi="Garamond"/>
-            </w:rPr>
-            <w:id w:val="283784689"/>
-            <w:placeholder>
-              <w:docPart w:val="01F0EF8592BA4FDA881EC6AEEE5A16EE"/>
-            </w:placeholder>
-            <w15:dataBinding w:prefixMappings="xmlns:ns0='urn:microsoft-dynamics-nav/reports/Standard_Purchase_Order/1322/' " w:xpath="/ns0:NavWordReportXmlPart[1]/ns0:Purchase_Header[1]/ns0:Purchase_Line[1]/ns0:Qty_PurchLine[1]" w:storeItemID="{F1A553DA-C3F2-4CE6-8EDE-11DD994976F7}"/>
-          </w:sdtPr>
-          <w:sdtEndPr/>
-          <w:sdtContent>
-            <w:tc>
-              <w:tcPr>
-                <w:tcW w:w="990" w:type="dxa"/>
+                <w:tcW w:w="1138" w:type="dxa"/>
                 <w:gridSpan w:val="2"/>
                 <w:tcBorders>
                   <w:bottom w:val="single" w:sz="4" w:space="0" w:color="767171" w:themeColor="background2" w:themeShade="80"/>
@@ -1983,15 +1902,15 @@
             </w:rPr>
             <w:id w:val="702685261"/>
             <w:placeholder>
-              <w:docPart w:val="01F0EF8592BA4FDA881EC6AEEE5A16EE"/>
+              <w:docPart w:val="3560381EF33F444B8EA4CEBA7F4EB7C6"/>
             </w:placeholder>
             <w15:dataBinding w:prefixMappings="xmlns:ns0='urn:microsoft-dynamics-nav/reports/Standard_Purchase_Order/1322/' " w:xpath="/ns0:NavWordReportXmlPart[1]/ns0:Purchase_Header[1]/ns0:Purchase_Line[1]/ns0:UOM_PurchLine[1]" w:storeItemID="{F1A553DA-C3F2-4CE6-8EDE-11DD994976F7}"/>
           </w:sdtPr>
-          <w:sdtEndPr/>
           <w:sdtContent>
             <w:tc>
               <w:tcPr>
-                <w:tcW w:w="919" w:type="dxa"/>
+                <w:tcW w:w="1138" w:type="dxa"/>
+                <w:gridSpan w:val="2"/>
                 <w:tcBorders>
                   <w:bottom w:val="single" w:sz="4" w:space="0" w:color="767171" w:themeColor="background2" w:themeShade="80"/>
                 </w:tcBorders>
@@ -2021,16 +1940,14 @@
             </w:rPr>
             <w:id w:val="-1369061436"/>
             <w:placeholder>
-              <w:docPart w:val="01F0EF8592BA4FDA881EC6AEEE5A16EE"/>
+              <w:docPart w:val="3560381EF33F444B8EA4CEBA7F4EB7C6"/>
             </w:placeholder>
             <w15:dataBinding w:prefixMappings="xmlns:ns0='urn:microsoft-dynamics-nav/reports/Standard_Purchase_Order/1322/' " w:xpath="/ns0:NavWordReportXmlPart[1]/ns0:Purchase_Header[1]/ns0:Purchase_Line[1]/ns0:DirUnitCost_PurchLine[1]" w:storeItemID="{F1A553DA-C3F2-4CE6-8EDE-11DD994976F7}"/>
           </w:sdtPr>
-          <w:sdtEndPr/>
           <w:sdtContent>
             <w:tc>
               <w:tcPr>
-                <w:tcW w:w="1185" w:type="dxa"/>
-                <w:gridSpan w:val="2"/>
+                <w:tcW w:w="1315" w:type="dxa"/>
                 <w:tcBorders>
                   <w:bottom w:val="single" w:sz="4" w:space="0" w:color="767171" w:themeColor="background2" w:themeShade="80"/>
                 </w:tcBorders>
@@ -2061,15 +1978,14 @@
             </w:rPr>
             <w:id w:val="-1019307499"/>
             <w:placeholder>
-              <w:docPart w:val="01F0EF8592BA4FDA881EC6AEEE5A16EE"/>
+              <w:docPart w:val="3560381EF33F444B8EA4CEBA7F4EB7C6"/>
             </w:placeholder>
             <w15:dataBinding w:prefixMappings="xmlns:ns0='urn:microsoft-dynamics-nav/reports/Standard_Purchase_Order/1322/' " w:xpath="/ns0:NavWordReportXmlPart[1]/ns0:Purchase_Header[1]/ns0:Purchase_Line[1]/ns0:LineAmt_PurchLine[1]" w:storeItemID="{F1A553DA-C3F2-4CE6-8EDE-11DD994976F7}"/>
           </w:sdtPr>
-          <w:sdtEndPr/>
           <w:sdtContent>
             <w:tc>
               <w:tcPr>
-                <w:tcW w:w="1300" w:type="dxa"/>
+                <w:tcW w:w="1401" w:type="dxa"/>
                 <w:gridSpan w:val="2"/>
                 <w:tcBorders>
                   <w:bottom w:val="single" w:sz="4" w:space="0" w:color="767171" w:themeColor="background2" w:themeShade="80"/>
@@ -2103,16 +2019,15 @@
             <w:tag w:val="#Nav: AXP Standard Purchase - Order/50104"/>
             <w:id w:val="1505471519"/>
             <w:placeholder>
-              <w:docPart w:val="DefaultPlaceholder_-1854013440"/>
+              <w:docPart w:val="B37C04A7BDAC4C479AF381EC89FA3CF1"/>
             </w:placeholder>
             <w:dataBinding w:prefixMappings="xmlns:ns0='urn:microsoft-dynamics-nav/reports/AXP Standard Purchase - Order/50104/'" w:xpath="/ns0:NavWordReportXmlPart[1]/ns0:Purchase_Header[1]/ns0:Purchase_Line[1]/ns0:ReqReceiptDate_PurchLine[1]" w:storeItemID="{B6E43A7D-7648-4207-8588-B356C0095296}"/>
             <w:text/>
           </w:sdtPr>
-          <w:sdtEndPr/>
           <w:sdtContent>
             <w:tc>
               <w:tcPr>
-                <w:tcW w:w="1366" w:type="dxa"/>
+                <w:tcW w:w="1313" w:type="dxa"/>
                 <w:tcBorders>
                   <w:bottom w:val="single" w:sz="4" w:space="0" w:color="767171" w:themeColor="background2" w:themeShade="80"/>
                 </w:tcBorders>
@@ -2139,11 +2054,11 @@
       </w:tr>
       <w:tr>
         <w:trPr>
-          <w:trHeight w:val="211"/>
+          <w:trHeight w:val="205"/>
         </w:trPr>
         <w:tc>
           <w:tcPr>
-            <w:tcW w:w="1300" w:type="dxa"/>
+            <w:tcW w:w="1355" w:type="dxa"/>
             <w:tcBorders>
               <w:top w:val="single" w:sz="4" w:space="0" w:color="767171" w:themeColor="background2" w:themeShade="80"/>
               <w:bottom w:val="single" w:sz="4" w:space="0" w:color="767171" w:themeColor="background2" w:themeShade="80"/>
@@ -2176,7 +2091,7 @@
           <w:sdtContent>
             <w:tc>
               <w:tcPr>
-                <w:tcW w:w="3090" w:type="dxa"/>
+                <w:tcW w:w="3007" w:type="dxa"/>
                 <w:gridSpan w:val="2"/>
                 <w:tcBorders>
                   <w:top w:val="single" w:sz="4" w:space="0" w:color="767171" w:themeColor="background2" w:themeShade="80"/>
@@ -2210,7 +2125,7 @@
         </w:sdt>
         <w:tc>
           <w:tcPr>
-            <w:tcW w:w="1300" w:type="dxa"/>
+            <w:tcW w:w="1265" w:type="dxa"/>
             <w:gridSpan w:val="2"/>
             <w:tcBorders>
               <w:top w:val="single" w:sz="4" w:space="0" w:color="767171" w:themeColor="background2" w:themeShade="80"/>
@@ -2226,8 +2141,8 @@
         </w:tc>
         <w:tc>
           <w:tcPr>
-            <w:tcW w:w="2088" w:type="dxa"/>
-            <w:gridSpan w:val="3"/>
+            <w:tcW w:w="2090" w:type="dxa"/>
+            <w:gridSpan w:val="2"/>
             <w:tcBorders>
               <w:top w:val="single" w:sz="4" w:space="0" w:color="767171" w:themeColor="background2" w:themeShade="80"/>
               <w:bottom w:val="single" w:sz="4" w:space="0" w:color="767171" w:themeColor="background2" w:themeShade="80"/>
@@ -2266,8 +2181,7 @@
           <w:sdtContent>
             <w:tc>
               <w:tcPr>
-                <w:tcW w:w="1464" w:type="dxa"/>
-                <w:gridSpan w:val="2"/>
+                <w:tcW w:w="1366" w:type="dxa"/>
                 <w:tcBorders>
                   <w:top w:val="single" w:sz="4" w:space="0" w:color="767171" w:themeColor="background2" w:themeShade="80"/>
                   <w:bottom w:val="single" w:sz="4" w:space="0" w:color="767171" w:themeColor="background2" w:themeShade="80"/>
@@ -2318,7 +2232,7 @@
           <w:sdtContent>
             <w:tc>
               <w:tcPr>
-                <w:tcW w:w="1386" w:type="dxa"/>
+                <w:tcW w:w="1348" w:type="dxa"/>
                 <w:gridSpan w:val="2"/>
                 <w:tcBorders>
                   <w:top w:val="single" w:sz="4" w:space="0" w:color="767171" w:themeColor="background2" w:themeShade="80"/>
@@ -2353,11 +2267,11 @@
       </w:tr>
       <w:tr>
         <w:trPr>
-          <w:trHeight w:val="211"/>
+          <w:trHeight w:val="205"/>
         </w:trPr>
         <w:tc>
           <w:tcPr>
-            <w:tcW w:w="1300" w:type="dxa"/>
+            <w:tcW w:w="1355" w:type="dxa"/>
             <w:tcBorders>
               <w:top w:val="single" w:sz="4" w:space="0" w:color="767171" w:themeColor="background2" w:themeShade="80"/>
               <w:bottom w:val="single" w:sz="4" w:space="0" w:color="767171" w:themeColor="background2" w:themeShade="80"/>
@@ -2390,7 +2304,7 @@
           <w:sdtContent>
             <w:tc>
               <w:tcPr>
-                <w:tcW w:w="3090" w:type="dxa"/>
+                <w:tcW w:w="3007" w:type="dxa"/>
                 <w:gridSpan w:val="2"/>
                 <w:tcBorders>
                   <w:top w:val="single" w:sz="4" w:space="0" w:color="767171" w:themeColor="background2" w:themeShade="80"/>
@@ -2440,7 +2354,7 @@
           <w:sdtContent>
             <w:tc>
               <w:tcPr>
-                <w:tcW w:w="1300" w:type="dxa"/>
+                <w:tcW w:w="1265" w:type="dxa"/>
                 <w:gridSpan w:val="2"/>
                 <w:tcBorders>
                   <w:top w:val="single" w:sz="4" w:space="0" w:color="767171" w:themeColor="background2" w:themeShade="80"/>
@@ -2471,8 +2385,8 @@
         </w:sdt>
         <w:tc>
           <w:tcPr>
-            <w:tcW w:w="2088" w:type="dxa"/>
-            <w:gridSpan w:val="3"/>
+            <w:tcW w:w="2090" w:type="dxa"/>
+            <w:gridSpan w:val="2"/>
             <w:tcBorders>
               <w:top w:val="single" w:sz="4" w:space="0" w:color="767171" w:themeColor="background2" w:themeShade="80"/>
               <w:bottom w:val="single" w:sz="4" w:space="0" w:color="767171" w:themeColor="background2" w:themeShade="80"/>
@@ -2511,8 +2425,7 @@
           <w:sdtContent>
             <w:tc>
               <w:tcPr>
-                <w:tcW w:w="1464" w:type="dxa"/>
-                <w:gridSpan w:val="2"/>
+                <w:tcW w:w="1366" w:type="dxa"/>
                 <w:tcBorders>
                   <w:top w:val="single" w:sz="4" w:space="0" w:color="767171" w:themeColor="background2" w:themeShade="80"/>
                   <w:bottom w:val="single" w:sz="4" w:space="0" w:color="767171" w:themeColor="background2" w:themeShade="80"/>
@@ -2563,7 +2476,7 @@
           <w:sdtContent>
             <w:tc>
               <w:tcPr>
-                <w:tcW w:w="1386" w:type="dxa"/>
+                <w:tcW w:w="1348" w:type="dxa"/>
                 <w:gridSpan w:val="2"/>
                 <w:tcBorders>
                   <w:top w:val="single" w:sz="4" w:space="0" w:color="767171" w:themeColor="background2" w:themeShade="80"/>
@@ -2598,11 +2511,11 @@
       </w:tr>
       <w:tr>
         <w:trPr>
-          <w:trHeight w:val="211"/>
+          <w:trHeight w:val="205"/>
         </w:trPr>
         <w:tc>
           <w:tcPr>
-            <w:tcW w:w="1300" w:type="dxa"/>
+            <w:tcW w:w="1355" w:type="dxa"/>
             <w:tcBorders>
               <w:top w:val="single" w:sz="4" w:space="0" w:color="767171" w:themeColor="background2" w:themeShade="80"/>
               <w:bottom w:val="single" w:sz="4" w:space="0" w:color="767171" w:themeColor="background2" w:themeShade="80"/>
@@ -2635,7 +2548,7 @@
           <w:sdtContent>
             <w:tc>
               <w:tcPr>
-                <w:tcW w:w="3090" w:type="dxa"/>
+                <w:tcW w:w="3007" w:type="dxa"/>
                 <w:gridSpan w:val="2"/>
                 <w:tcBorders>
                   <w:top w:val="single" w:sz="4" w:space="0" w:color="767171" w:themeColor="background2" w:themeShade="80"/>
@@ -2685,7 +2598,7 @@
           <w:sdtContent>
             <w:tc>
               <w:tcPr>
-                <w:tcW w:w="1300" w:type="dxa"/>
+                <w:tcW w:w="1265" w:type="dxa"/>
                 <w:gridSpan w:val="2"/>
                 <w:tcBorders>
                   <w:top w:val="single" w:sz="4" w:space="0" w:color="767171" w:themeColor="background2" w:themeShade="80"/>
@@ -2716,8 +2629,8 @@
         </w:sdt>
         <w:tc>
           <w:tcPr>
-            <w:tcW w:w="2088" w:type="dxa"/>
-            <w:gridSpan w:val="3"/>
+            <w:tcW w:w="2090" w:type="dxa"/>
+            <w:gridSpan w:val="2"/>
             <w:tcBorders>
               <w:top w:val="single" w:sz="4" w:space="0" w:color="767171" w:themeColor="background2" w:themeShade="80"/>
               <w:bottom w:val="single" w:sz="4" w:space="0" w:color="767171" w:themeColor="background2" w:themeShade="80"/>
@@ -2756,8 +2669,7 @@
           <w:sdtContent>
             <w:tc>
               <w:tcPr>
-                <w:tcW w:w="1464" w:type="dxa"/>
-                <w:gridSpan w:val="2"/>
+                <w:tcW w:w="1366" w:type="dxa"/>
                 <w:tcBorders>
                   <w:top w:val="single" w:sz="4" w:space="0" w:color="767171" w:themeColor="background2" w:themeShade="80"/>
                   <w:bottom w:val="single" w:sz="4" w:space="0" w:color="767171" w:themeColor="background2" w:themeShade="80"/>
@@ -2808,7 +2720,7 @@
           <w:sdtContent>
             <w:tc>
               <w:tcPr>
-                <w:tcW w:w="1386" w:type="dxa"/>
+                <w:tcW w:w="1348" w:type="dxa"/>
                 <w:gridSpan w:val="2"/>
                 <w:tcBorders>
                   <w:top w:val="single" w:sz="4" w:space="0" w:color="767171" w:themeColor="background2" w:themeShade="80"/>
@@ -2843,11 +2755,11 @@
       </w:tr>
       <w:tr>
         <w:trPr>
-          <w:trHeight w:val="211"/>
+          <w:trHeight w:val="205"/>
         </w:trPr>
         <w:tc>
           <w:tcPr>
-            <w:tcW w:w="1300" w:type="dxa"/>
+            <w:tcW w:w="1355" w:type="dxa"/>
             <w:tcBorders>
               <w:top w:val="single" w:sz="4" w:space="0" w:color="767171" w:themeColor="background2" w:themeShade="80"/>
               <w:bottom w:val="single" w:sz="4" w:space="0" w:color="auto"/>
@@ -2862,7 +2774,7 @@
         </w:tc>
         <w:tc>
           <w:tcPr>
-            <w:tcW w:w="3090" w:type="dxa"/>
+            <w:tcW w:w="3007" w:type="dxa"/>
             <w:gridSpan w:val="2"/>
             <w:tcBorders>
               <w:top w:val="single" w:sz="4" w:space="0" w:color="767171" w:themeColor="background2" w:themeShade="80"/>
@@ -2878,7 +2790,7 @@
         </w:tc>
         <w:tc>
           <w:tcPr>
-            <w:tcW w:w="1300" w:type="dxa"/>
+            <w:tcW w:w="1265" w:type="dxa"/>
             <w:gridSpan w:val="2"/>
             <w:tcBorders>
               <w:top w:val="single" w:sz="4" w:space="0" w:color="767171" w:themeColor="background2" w:themeShade="80"/>
@@ -2894,8 +2806,8 @@
         </w:tc>
         <w:tc>
           <w:tcPr>
-            <w:tcW w:w="2088" w:type="dxa"/>
-            <w:gridSpan w:val="3"/>
+            <w:tcW w:w="2090" w:type="dxa"/>
+            <w:gridSpan w:val="2"/>
             <w:tcBorders>
               <w:top w:val="single" w:sz="4" w:space="0" w:color="767171" w:themeColor="background2" w:themeShade="80"/>
               <w:bottom w:val="single" w:sz="4" w:space="0" w:color="auto"/>
@@ -2936,8 +2848,7 @@
           <w:sdtContent>
             <w:tc>
               <w:tcPr>
-                <w:tcW w:w="1464" w:type="dxa"/>
-                <w:gridSpan w:val="2"/>
+                <w:tcW w:w="1366" w:type="dxa"/>
                 <w:tcBorders>
                   <w:top w:val="single" w:sz="4" w:space="0" w:color="767171" w:themeColor="background2" w:themeShade="80"/>
                   <w:bottom w:val="single" w:sz="4" w:space="0" w:color="auto"/>
@@ -2991,7 +2902,7 @@
           <w:sdtContent>
             <w:tc>
               <w:tcPr>
-                <w:tcW w:w="1386" w:type="dxa"/>
+                <w:tcW w:w="1348" w:type="dxa"/>
                 <w:gridSpan w:val="2"/>
                 <w:tcBorders>
                   <w:top w:val="single" w:sz="4" w:space="0" w:color="767171" w:themeColor="background2" w:themeShade="80"/>
@@ -3051,6 +2962,8 @@
         </w:rPr>
         <w:br w:type="page"/>
       </w:r>
+      <w:bookmarkStart w:id="0" w:name="_GoBack"/>
+      <w:bookmarkEnd w:id="0"/>
     </w:p>
     <w:p>
       <w:pPr>
@@ -5011,35 +4924,6 @@
     </w:docPart>
     <w:docPart>
       <w:docPartPr>
-        <w:name w:val="01F0EF8592BA4FDA881EC6AEEE5A16EE"/>
-        <w:category>
-          <w:name w:val="General"/>
-          <w:gallery w:val="placeholder"/>
-        </w:category>
-        <w:types>
-          <w:type w:val="bbPlcHdr"/>
-        </w:types>
-        <w:behaviors>
-          <w:behavior w:val="content"/>
-        </w:behaviors>
-        <w:guid w:val="{8A46DC42-2E44-4A3B-AD66-847623BF3DAE}"/>
-      </w:docPartPr>
-      <w:docPartBody>
-        <w:p>
-          <w:pPr>
-            <w:pStyle w:val="01F0EF8592BA4FDA881EC6AEEE5A16EE"/>
-          </w:pPr>
-          <w:r>
-            <w:rPr>
-              <w:rStyle w:val="PlaceholderText"/>
-            </w:rPr>
-            <w:t>Click or tap here to enter text.</w:t>
-          </w:r>
-        </w:p>
-      </w:docPartBody>
-    </w:docPart>
-    <w:docPart>
-      <w:docPartPr>
         <w:name w:val="6AB414A5672A41A8826BB3C29B265154"/>
         <w:category>
           <w:name w:val="General"/>
@@ -5185,7 +5069,7 @@
     </w:docPart>
     <w:docPart>
       <w:docPartPr>
-        <w:name w:val="DefaultPlaceholder_-1854013440"/>
+        <w:name w:val="3560381EF33F444B8EA4CEBA7F4EB7C6"/>
         <w:category>
           <w:name w:val="General"/>
           <w:gallery w:val="placeholder"/>
@@ -5196,10 +5080,42 @@
         <w:behaviors>
           <w:behavior w:val="content"/>
         </w:behaviors>
-        <w:guid w:val="{FCC873CF-89E1-4394-B15E-E6C982D10D43}"/>
+        <w:guid w:val="{B2249D55-B09F-4385-A4E5-861D018D526C}"/>
       </w:docPartPr>
       <w:docPartBody>
         <w:p>
+          <w:pPr>
+            <w:pStyle w:val="3560381EF33F444B8EA4CEBA7F4EB7C6"/>
+          </w:pPr>
+          <w:r>
+            <w:rPr>
+              <w:rStyle w:val="PlaceholderText"/>
+            </w:rPr>
+            <w:t>Click or tap here to enter text.</w:t>
+          </w:r>
+        </w:p>
+      </w:docPartBody>
+    </w:docPart>
+    <w:docPart>
+      <w:docPartPr>
+        <w:name w:val="B37C04A7BDAC4C479AF381EC89FA3CF1"/>
+        <w:category>
+          <w:name w:val="General"/>
+          <w:gallery w:val="placeholder"/>
+        </w:category>
+        <w:types>
+          <w:type w:val="bbPlcHdr"/>
+        </w:types>
+        <w:behaviors>
+          <w:behavior w:val="content"/>
+        </w:behaviors>
+        <w:guid w:val="{4A9B75D4-7397-4806-9146-C168A3847D3D}"/>
+      </w:docPartPr>
+      <w:docPartBody>
+        <w:p>
+          <w:pPr>
+            <w:pStyle w:val="B37C04A7BDAC4C479AF381EC89FA3CF1"/>
+          </w:pPr>
           <w:r>
             <w:rPr>
               <w:rStyle w:val="PlaceholderText"/>
@@ -5268,10 +5184,12 @@
   </w:compat>
   <w:rsids>
     <w:rsidRoot w:val="00AB5B16"/>
+    <w:rsid w:val="000844BB"/>
     <w:rsid w:val="00095287"/>
     <w:rsid w:val="000962CD"/>
     <w:rsid w:val="002A7F8B"/>
     <w:rsid w:val="00356D3A"/>
+    <w:rsid w:val="00434E6E"/>
     <w:rsid w:val="00627B17"/>
     <w:rsid w:val="009C27B3"/>
     <w:rsid w:val="00AB5B16"/>
@@ -5724,7 +5642,7 @@
     <w:basedOn w:val="DefaultParagraphFont"/>
     <w:uiPriority w:val="99"/>
     <w:semiHidden/>
-    <w:rsid w:val="000962CD"/>
+    <w:rsid w:val="000844BB"/>
     <w:rPr>
       <w:color w:val="808080"/>
     </w:rPr>
@@ -5840,6 +5758,14 @@
   <w:style w:type="paragraph" w:customStyle="1" w:styleId="7B4EA88D8D17458AA8EF3C2B724BBC02">
     <w:name w:val="7B4EA88D8D17458AA8EF3C2B724BBC02"/>
     <w:rsid w:val="000962CD"/>
+  </w:style>
+  <w:style w:type="paragraph" w:customStyle="1" w:styleId="3560381EF33F444B8EA4CEBA7F4EB7C6">
+    <w:name w:val="3560381EF33F444B8EA4CEBA7F4EB7C6"/>
+    <w:rsid w:val="000844BB"/>
+  </w:style>
+  <w:style w:type="paragraph" w:customStyle="1" w:styleId="B37C04A7BDAC4C479AF381EC89FA3CF1">
+    <w:name w:val="B37C04A7BDAC4C479AF381EC89FA3CF1"/>
+    <w:rsid w:val="000844BB"/>
   </w:style>
 </w:styles>
 </file>

</xml_diff>

<commit_message>
customized reports per client requirements
</commit_message>
<xml_diff>
--- a/Report/AXP50104StandardPurchaseOrderReport.docx
+++ b/Report/AXP50104StandardPurchaseOrderReport.docx
@@ -1,18 +1,18 @@
 
 <file path=word/document.xml><?xml version="1.0" encoding="utf-8"?>
-<w:document xmlns:wpc="http://schemas.microsoft.com/office/word/2010/wordprocessingCanvas" xmlns:cx="http://schemas.microsoft.com/office/drawing/2014/chartex" xmlns:cx1="http://schemas.microsoft.com/office/drawing/2015/9/8/chartex" xmlns:mc="http://schemas.openxmlformats.org/markup-compatibility/2006" xmlns:o="urn:schemas-microsoft-com:office:office" xmlns:r="http://schemas.openxmlformats.org/officeDocument/2006/relationships" xmlns:m="http://schemas.openxmlformats.org/officeDocument/2006/math" xmlns:v="urn:schemas-microsoft-com:vml" xmlns:wp14="http://schemas.microsoft.com/office/word/2010/wordprocessingDrawing" xmlns:wp="http://schemas.openxmlformats.org/drawingml/2006/wordprocessingDrawing" xmlns:w10="urn:schemas-microsoft-com:office:word" xmlns:w="http://schemas.openxmlformats.org/wordprocessingml/2006/main" xmlns:w14="http://schemas.microsoft.com/office/word/2010/wordml" xmlns:w15="http://schemas.microsoft.com/office/word/2012/wordml" xmlns:w16se="http://schemas.microsoft.com/office/word/2015/wordml/symex" xmlns:wpg="http://schemas.microsoft.com/office/word/2010/wordprocessingGroup" xmlns:wpi="http://schemas.microsoft.com/office/word/2010/wordprocessingInk" xmlns:wne="http://schemas.microsoft.com/office/word/2006/wordml" xmlns:wps="http://schemas.microsoft.com/office/word/2010/wordprocessingShape" mc:Ignorable="w14 w15 w16se wp14">
+<w:document xmlns:a="http://schemas.openxmlformats.org/drawingml/2006/main" xmlns:pic="http://schemas.openxmlformats.org/drawingml/2006/picture" xmlns:a14="http://schemas.microsoft.com/office/drawing/2010/main" xmlns:wpc="http://schemas.microsoft.com/office/word/2010/wordprocessingCanvas" xmlns:cx="http://schemas.microsoft.com/office/drawing/2014/chartex" xmlns:cx1="http://schemas.microsoft.com/office/drawing/2015/9/8/chartex" xmlns:mc="http://schemas.openxmlformats.org/markup-compatibility/2006" xmlns:o="urn:schemas-microsoft-com:office:office" xmlns:r="http://schemas.openxmlformats.org/officeDocument/2006/relationships" xmlns:m="http://schemas.openxmlformats.org/officeDocument/2006/math" xmlns:v="urn:schemas-microsoft-com:vml" xmlns:wp14="http://schemas.microsoft.com/office/word/2010/wordprocessingDrawing" xmlns:wp="http://schemas.openxmlformats.org/drawingml/2006/wordprocessingDrawing" xmlns:w10="urn:schemas-microsoft-com:office:word" xmlns:w="http://schemas.openxmlformats.org/wordprocessingml/2006/main" xmlns:w14="http://schemas.microsoft.com/office/word/2010/wordml" xmlns:w15="http://schemas.microsoft.com/office/word/2012/wordml" xmlns:w16se="http://schemas.microsoft.com/office/word/2015/wordml/symex" xmlns:wpg="http://schemas.microsoft.com/office/word/2010/wordprocessingGroup" xmlns:wpi="http://schemas.microsoft.com/office/word/2010/wordprocessingInk" xmlns:wne="http://schemas.microsoft.com/office/word/2006/wordml" xmlns:wps="http://schemas.microsoft.com/office/word/2010/wordprocessingShape" mc:Ignorable="w14 w15 w16se wp14">
   <w:body>
     <w:tbl>
       <w:tblPr>
         <w:tblStyle w:val="TableGrid"/>
         <w:tblW w:w="5000" w:type="pct"/>
         <w:tblBorders>
-          <w:top w:val="none" w:sz="0" w:space="0" w:color="auto"/>
-          <w:left w:val="none" w:sz="0" w:space="0" w:color="auto"/>
-          <w:bottom w:val="none" w:sz="0" w:space="0" w:color="auto"/>
-          <w:right w:val="none" w:sz="0" w:space="0" w:color="auto"/>
-          <w:insideH w:val="none" w:sz="0" w:space="0" w:color="auto"/>
-          <w:insideV w:val="none" w:sz="0" w:space="0" w:color="auto"/>
+          <w:top w:val="none" w:color="auto" w:sz="0" w:space="0"/>
+          <w:left w:val="none" w:color="auto" w:sz="0" w:space="0"/>
+          <w:bottom w:val="none" w:color="auto" w:sz="0" w:space="0"/>
+          <w:right w:val="none" w:color="auto" w:sz="0" w:space="0"/>
+          <w:insideH w:val="none" w:color="auto" w:sz="0" w:space="0"/>
+          <w:insideV w:val="none" w:color="auto" w:sz="0" w:space="0"/>
         </w:tblBorders>
         <w:tblCellMar>
           <w:left w:w="0" w:type="dxa"/>
@@ -215,17 +215,48 @@
           <w:wAfter w:w="6" w:type="pct"/>
           <w:trHeight w:val="324"/>
         </w:trPr>
-        <w:tc>
-          <w:tcPr>
-            <w:tcW w:w="2116" w:type="pct"/>
-          </w:tcPr>
-          <w:p>
-            <w:pPr>
-              <w:pStyle w:val="Heading1"/>
-              <w:outlineLvl w:val="0"/>
-            </w:pPr>
-          </w:p>
-        </w:tc>
+        <w:sdt>
+          <w:sdtPr>
+            <w:rPr>
+              <w:rFonts w:ascii="Century Gothic" w:hAnsi="Century Gothic"/>
+              <w:b w:val="0"/>
+              <w:color w:val="0070C0"/>
+            </w:rPr>
+            <w:alias w:val="#Nav: /Purchase_Header/BilltoAddress_Lbl"/>
+            <w:tag w:val="#Nav: AXP Standard Purchase - Order/50104"/>
+            <w:id w:val="-1340995489"/>
+            <w:placeholder>
+              <w:docPart w:val="DefaultPlaceholder_-1854013440"/>
+            </w:placeholder>
+            <w:dataBinding w:prefixMappings="xmlns:ns0='urn:microsoft-dynamics-nav/reports/AXP Standard Purchase - Order/50104/'" w:xpath="/ns0:NavWordReportXmlPart[1]/ns0:Purchase_Header[1]/ns0:BilltoAddress_Lbl[1]" w:storeItemID="{B6E43A7D-7648-4207-8588-B356C0095296}"/>
+            <w:text/>
+          </w:sdtPr>
+          <w:sdtEndPr/>
+          <w:sdtContent>
+            <w:tc>
+              <w:tcPr>
+                <w:tcW w:w="2116" w:type="pct"/>
+                <w:vAlign w:val="bottom"/>
+              </w:tcPr>
+              <w:p>
+                <w:pPr>
+                  <w:pStyle w:val="Heading1"/>
+                  <w:outlineLvl w:val="0"/>
+                </w:pPr>
+                <w:proofErr w:type="spellStart"/>
+                <w:r>
+                  <w:rPr>
+                    <w:rFonts w:ascii="Century Gothic" w:hAnsi="Century Gothic"/>
+                    <w:b w:val="0"/>
+                    <w:color w:val="0070C0"/>
+                  </w:rPr>
+                  <w:t>BilltoAddress_Lbl</w:t>
+                </w:r>
+                <w:proofErr w:type="spellEnd"/>
+              </w:p>
+            </w:tc>
+          </w:sdtContent>
+        </w:sdt>
         <w:sdt>
           <w:sdtPr>
             <w:rPr>
@@ -898,6 +929,8 @@
             </w:pPr>
           </w:p>
         </w:tc>
+        <w:bookmarkStart w:name="_GoBack" w:id="0"/>
+        <w:bookmarkEnd w:id="0"/>
       </w:tr>
     </w:tbl>
     <w:p>
@@ -911,25 +944,27 @@
     <w:tbl>
       <w:tblPr>
         <w:tblStyle w:val="TableGrid"/>
-        <w:tblW w:w="10224" w:type="dxa"/>
+        <w:tblW w:w="10195" w:type="dxa"/>
         <w:tblBorders>
-          <w:top w:val="none" w:sz="0" w:space="0" w:color="auto"/>
-          <w:left w:val="none" w:sz="0" w:space="0" w:color="auto"/>
-          <w:bottom w:val="none" w:sz="0" w:space="0" w:color="auto"/>
-          <w:right w:val="none" w:sz="0" w:space="0" w:color="auto"/>
-          <w:insideH w:val="none" w:sz="0" w:space="0" w:color="auto"/>
-          <w:insideV w:val="none" w:sz="0" w:space="0" w:color="auto"/>
+          <w:top w:val="none" w:color="auto" w:sz="0" w:space="0"/>
+          <w:left w:val="none" w:color="auto" w:sz="0" w:space="0"/>
+          <w:bottom w:val="none" w:color="auto" w:sz="0" w:space="0"/>
+          <w:right w:val="none" w:color="auto" w:sz="0" w:space="0"/>
+          <w:insideH w:val="none" w:color="auto" w:sz="0" w:space="0"/>
+          <w:insideV w:val="none" w:color="auto" w:sz="0" w:space="0"/>
         </w:tblBorders>
         <w:tblLayout w:type="fixed"/>
         <w:tblLook w:val="04A0" w:firstRow="1" w:lastRow="0" w:firstColumn="1" w:lastColumn="0" w:noHBand="0" w:noVBand="1"/>
       </w:tblPr>
       <w:tblGrid>
-        <w:gridCol w:w="2160"/>
-        <w:gridCol w:w="2160"/>
-        <w:gridCol w:w="2160"/>
-        <w:gridCol w:w="3744"/>
+        <w:gridCol w:w="3510"/>
+        <w:gridCol w:w="2976"/>
+        <w:gridCol w:w="3709"/>
       </w:tblGrid>
       <w:tr>
+        <w:trPr>
+          <w:trHeight w:val="215"/>
+        </w:trPr>
         <w:sdt>
           <w:sdtPr>
             <w:rPr>
@@ -939,7 +974,7 @@
             </w:rPr>
             <w:id w:val="1311909848"/>
             <w:placeholder>
-              <w:docPart w:val="C7815F9BD9894C1C8CA1AFD131728EE5"/>
+              <w:docPart w:val="A5041D64939748BC9E4924A53F877659"/>
             </w:placeholder>
             <w15:dataBinding w:prefixMappings="xmlns:ns0='urn:microsoft-dynamics-nav/reports/Standard_Purchase_Order/1322/' " w:xpath="/ns0:NavWordReportXmlPart[1]/ns0:Purchase_Header[1]/ns0:PaymentTermsDesc_Lbl[1]" w:storeItemID="{F1A553DA-C3F2-4CE6-8EDE-11DD994976F7}"/>
           </w:sdtPr>
@@ -947,7 +982,7 @@
           <w:sdtContent>
             <w:tc>
               <w:tcPr>
-                <w:tcW w:w="2160" w:type="dxa"/>
+                <w:tcW w:w="3510" w:type="dxa"/>
               </w:tcPr>
               <w:p>
                 <w:pPr>
@@ -967,49 +1002,6 @@
                     <w:color w:val="0070C0"/>
                   </w:rPr>
                   <w:t>PaymentTermsDesc_Lbl</w:t>
-                </w:r>
-                <w:proofErr w:type="spellEnd"/>
-              </w:p>
-            </w:tc>
-          </w:sdtContent>
-        </w:sdt>
-        <w:sdt>
-          <w:sdtPr>
-            <w:rPr>
-              <w:rFonts w:ascii="Century Gothic" w:hAnsi="Century Gothic"/>
-              <w:b w:val="0"/>
-              <w:color w:val="0070C0"/>
-            </w:rPr>
-            <w:id w:val="864334084"/>
-            <w:placeholder>
-              <w:docPart w:val="C7815F9BD9894C1C8CA1AFD131728EE5"/>
-            </w:placeholder>
-            <w15:dataBinding w:prefixMappings="xmlns:ns0='urn:microsoft-dynamics-nav/reports/Standard_Purchase_Order/1322/' " w:xpath="/ns0:NavWordReportXmlPart[1]/ns0:Purchase_Header[1]/ns0:Buyer_Lbl[1]" w:storeItemID="{F1A553DA-C3F2-4CE6-8EDE-11DD994976F7}"/>
-          </w:sdtPr>
-          <w:sdtEndPr/>
-          <w:sdtContent>
-            <w:tc>
-              <w:tcPr>
-                <w:tcW w:w="2160" w:type="dxa"/>
-              </w:tcPr>
-              <w:p>
-                <w:pPr>
-                  <w:pStyle w:val="Heading1"/>
-                  <w:outlineLvl w:val="0"/>
-                  <w:rPr>
-                    <w:rFonts w:ascii="Century Gothic" w:hAnsi="Century Gothic"/>
-                    <w:b w:val="0"/>
-                    <w:color w:val="0070C0"/>
-                  </w:rPr>
-                </w:pPr>
-                <w:proofErr w:type="spellStart"/>
-                <w:r>
-                  <w:rPr>
-                    <w:rFonts w:ascii="Century Gothic" w:hAnsi="Century Gothic"/>
-                    <w:b w:val="0"/>
-                    <w:color w:val="0070C0"/>
-                  </w:rPr>
-                  <w:t>Buyer_Lbl</w:t>
                 </w:r>
                 <w:proofErr w:type="spellEnd"/>
               </w:p>
@@ -1018,7 +1010,7 @@
         </w:sdt>
         <w:tc>
           <w:tcPr>
-            <w:tcW w:w="2160" w:type="dxa"/>
+            <w:tcW w:w="2976" w:type="dxa"/>
           </w:tcPr>
           <w:p>
             <w:pPr>
@@ -1042,7 +1034,7 @@
         </w:tc>
         <w:tc>
           <w:tcPr>
-            <w:tcW w:w="3744" w:type="dxa"/>
+            <w:tcW w:w="3709" w:type="dxa"/>
           </w:tcPr>
           <w:p>
             <w:pPr>
@@ -1067,7 +1059,7 @@
       </w:tr>
       <w:tr>
         <w:trPr>
-          <w:trHeight w:val="653"/>
+          <w:trHeight w:val="722"/>
         </w:trPr>
         <w:sdt>
           <w:sdtPr>
@@ -1078,7 +1070,7 @@
             <w:tag w:val="#Nav: AXP Standard Purchase - Order/50104"/>
             <w:id w:val="-973978232"/>
             <w:placeholder>
-              <w:docPart w:val="C7815F9BD9894C1C8CA1AFD131728EE5"/>
+              <w:docPart w:val="A5041D64939748BC9E4924A53F877659"/>
             </w:placeholder>
             <w:dataBinding w:prefixMappings="xmlns:ns0='urn:microsoft-dynamics-nav/reports/AXP Standard Purchase - Order/50104/'" w:xpath="/ns0:NavWordReportXmlPart[1]/ns0:Purchase_Header[1]/ns0:PaymentTermsDesc[1]" w:storeItemID="{B6E43A7D-7648-4207-8588-B356C0095296}"/>
             <w:text/>
@@ -1087,7 +1079,7 @@
           <w:sdtContent>
             <w:tc>
               <w:tcPr>
-                <w:tcW w:w="2160" w:type="dxa"/>
+                <w:tcW w:w="3510" w:type="dxa"/>
               </w:tcPr>
               <w:p>
                 <w:pPr>
@@ -1112,47 +1104,9 @@
             <w:rPr>
               <w:rFonts w:ascii="Garamond" w:hAnsi="Garamond"/>
             </w:rPr>
-            <w:alias w:val="#Nav: /Purchase_Header/SalesPurchPersonName"/>
-            <w:tag w:val="#Nav: AXP Standard Purchase - Order/50104"/>
-            <w:id w:val="628057728"/>
-            <w:placeholder>
-              <w:docPart w:val="C7815F9BD9894C1C8CA1AFD131728EE5"/>
-            </w:placeholder>
-            <w:dataBinding w:prefixMappings="xmlns:ns0='urn:microsoft-dynamics-nav/reports/AXP Standard Purchase - Order/50104/'" w:xpath="/ns0:NavWordReportXmlPart[1]/ns0:Purchase_Header[1]/ns0:SalesPurchPersonName[1]" w:storeItemID="{B6E43A7D-7648-4207-8588-B356C0095296}"/>
-            <w:text/>
-          </w:sdtPr>
-          <w:sdtEndPr/>
-          <w:sdtContent>
-            <w:tc>
-              <w:tcPr>
-                <w:tcW w:w="2160" w:type="dxa"/>
-              </w:tcPr>
-              <w:p>
-                <w:pPr>
-                  <w:rPr>
-                    <w:rFonts w:ascii="Garamond" w:hAnsi="Garamond"/>
-                  </w:rPr>
-                </w:pPr>
-                <w:proofErr w:type="spellStart"/>
-                <w:r>
-                  <w:rPr>
-                    <w:rFonts w:ascii="Garamond" w:hAnsi="Garamond"/>
-                  </w:rPr>
-                  <w:t>SalesPurchPersonName</w:t>
-                </w:r>
-                <w:proofErr w:type="spellEnd"/>
-              </w:p>
-            </w:tc>
-          </w:sdtContent>
-        </w:sdt>
-        <w:sdt>
-          <w:sdtPr>
-            <w:rPr>
-              <w:rFonts w:ascii="Garamond" w:hAnsi="Garamond"/>
-            </w:rPr>
             <w:id w:val="1433313950"/>
             <w:placeholder>
-              <w:docPart w:val="C7815F9BD9894C1C8CA1AFD131728EE5"/>
+              <w:docPart w:val="A5041D64939748BC9E4924A53F877659"/>
             </w:placeholder>
             <w15:dataBinding w:prefixMappings="xmlns:ns0='urn:microsoft-dynamics-nav/reports/Standard_Purchase_Order/1322/' " w:xpath="/ns0:NavWordReportXmlPart[1]/ns0:Purchase_Header[1]/ns0:ExptRecptDt_PurchaseHeader[1]" w:storeItemID="{F1A553DA-C3F2-4CE6-8EDE-11DD994976F7}"/>
           </w:sdtPr>
@@ -1160,7 +1114,7 @@
           <w:sdtContent>
             <w:tc>
               <w:tcPr>
-                <w:tcW w:w="2160" w:type="dxa"/>
+                <w:tcW w:w="2976" w:type="dxa"/>
               </w:tcPr>
               <w:p>
                 <w:pPr>
@@ -1189,7 +1143,7 @@
             <w:tag w:val="#Nav: AXP Standard Purchase - Order/50104"/>
             <w:id w:val="1047028566"/>
             <w:placeholder>
-              <w:docPart w:val="C7815F9BD9894C1C8CA1AFD131728EE5"/>
+              <w:docPart w:val="A5041D64939748BC9E4924A53F877659"/>
             </w:placeholder>
             <w:dataBinding w:prefixMappings="xmlns:ns0='urn:microsoft-dynamics-nav/reports/AXP Standard Purchase - Order/50104/'" w:xpath="/ns0:NavWordReportXmlPart[1]/ns0:Purchase_Header[1]/ns0:ShipmentMethodDesc[1]" w:storeItemID="{B6E43A7D-7648-4207-8588-B356C0095296}"/>
             <w:text/>
@@ -1198,7 +1152,7 @@
           <w:sdtContent>
             <w:tc>
               <w:tcPr>
-                <w:tcW w:w="3744" w:type="dxa"/>
+                <w:tcW w:w="3709" w:type="dxa"/>
               </w:tcPr>
               <w:p>
                 <w:pPr>
@@ -1233,12 +1187,12 @@
         <w:tblStyle w:val="TableGrid"/>
         <w:tblW w:w="5245" w:type="dxa"/>
         <w:tblBorders>
-          <w:top w:val="none" w:sz="0" w:space="0" w:color="auto"/>
-          <w:left w:val="none" w:sz="0" w:space="0" w:color="auto"/>
-          <w:bottom w:val="none" w:sz="0" w:space="0" w:color="auto"/>
-          <w:right w:val="none" w:sz="0" w:space="0" w:color="auto"/>
-          <w:insideH w:val="none" w:sz="0" w:space="0" w:color="auto"/>
-          <w:insideV w:val="none" w:sz="0" w:space="0" w:color="auto"/>
+          <w:top w:val="none" w:color="auto" w:sz="0" w:space="0"/>
+          <w:left w:val="none" w:color="auto" w:sz="0" w:space="0"/>
+          <w:bottom w:val="none" w:color="auto" w:sz="0" w:space="0"/>
+          <w:right w:val="none" w:color="auto" w:sz="0" w:space="0"/>
+          <w:insideH w:val="none" w:color="auto" w:sz="0" w:space="0"/>
+          <w:insideV w:val="none" w:color="auto" w:sz="0" w:space="0"/>
         </w:tblBorders>
         <w:tblLayout w:type="fixed"/>
         <w:tblLook w:val="04A0" w:firstRow="1" w:lastRow="0" w:firstColumn="1" w:lastColumn="0" w:noHBand="0" w:noVBand="1"/>
@@ -1434,15 +1388,15 @@
     <w:tbl>
       <w:tblPr>
         <w:tblStyle w:val="TableGrid"/>
-        <w:tblW w:w="10431" w:type="dxa"/>
+        <w:tblW w:w="10260" w:type="dxa"/>
         <w:tblInd w:w="-90" w:type="dxa"/>
         <w:tblBorders>
-          <w:top w:val="none" w:sz="0" w:space="0" w:color="auto"/>
-          <w:left w:val="none" w:sz="0" w:space="0" w:color="auto"/>
-          <w:bottom w:val="none" w:sz="0" w:space="0" w:color="auto"/>
-          <w:right w:val="none" w:sz="0" w:space="0" w:color="auto"/>
-          <w:insideH w:val="none" w:sz="0" w:space="0" w:color="auto"/>
-          <w:insideV w:val="none" w:sz="0" w:space="0" w:color="auto"/>
+          <w:top w:val="none" w:color="auto" w:sz="0" w:space="0"/>
+          <w:left w:val="none" w:color="auto" w:sz="0" w:space="0"/>
+          <w:bottom w:val="none" w:color="auto" w:sz="0" w:space="0"/>
+          <w:right w:val="none" w:color="auto" w:sz="0" w:space="0"/>
+          <w:insideH w:val="none" w:color="auto" w:sz="0" w:space="0"/>
+          <w:insideV w:val="none" w:color="auto" w:sz="0" w:space="0"/>
         </w:tblBorders>
         <w:tblLayout w:type="fixed"/>
         <w:tblLook w:val="04A0" w:firstRow="1" w:lastRow="0" w:firstColumn="1" w:lastColumn="0" w:noHBand="0" w:noVBand="1"/>
@@ -1453,11 +1407,10 @@
         <w:gridCol w:w="236"/>
         <w:gridCol w:w="902"/>
         <w:gridCol w:w="363"/>
-        <w:gridCol w:w="775"/>
-        <w:gridCol w:w="1315"/>
-        <w:gridCol w:w="1366"/>
-        <w:gridCol w:w="35"/>
-        <w:gridCol w:w="1313"/>
+        <w:gridCol w:w="673"/>
+        <w:gridCol w:w="1170"/>
+        <w:gridCol w:w="1440"/>
+        <w:gridCol w:w="1350"/>
       </w:tblGrid>
       <w:tr>
         <w:trPr>
@@ -1475,12 +1428,13 @@
             </w:placeholder>
             <w15:dataBinding w:prefixMappings="xmlns:ns0='urn:microsoft-dynamics-nav/reports/Standard_Purchase_Order/1322/' " w:xpath="/ns0:NavWordReportXmlPart[1]/ns0:Purchase_Header[1]/ns0:Purchase_Line[1]/ns0:No_PurchLine_Lbl[1]" w:storeItemID="{F1A553DA-C3F2-4CE6-8EDE-11DD994976F7}"/>
           </w:sdtPr>
+          <w:sdtEndPr/>
           <w:sdtContent>
             <w:tc>
               <w:tcPr>
                 <w:tcW w:w="1355" w:type="dxa"/>
                 <w:tcBorders>
-                  <w:bottom w:val="single" w:sz="4" w:space="0" w:color="auto"/>
+                  <w:bottom w:val="single" w:color="auto" w:sz="4" w:space="0"/>
                 </w:tcBorders>
                 <w:shd w:val="clear" w:color="auto" w:fill="0070C0"/>
                 <w:vAlign w:val="bottom"/>
@@ -1519,12 +1473,13 @@
             </w:placeholder>
             <w15:dataBinding w:prefixMappings="xmlns:ns0='urn:microsoft-dynamics-nav/reports/Standard_Purchase_Order/1322/' " w:xpath="/ns0:NavWordReportXmlPart[1]/ns0:Purchase_Header[1]/ns0:Purchase_Line[1]/ns0:Desc_PurchLine_Lbl[1]" w:storeItemID="{F1A553DA-C3F2-4CE6-8EDE-11DD994976F7}"/>
           </w:sdtPr>
+          <w:sdtEndPr/>
           <w:sdtContent>
             <w:tc>
               <w:tcPr>
                 <w:tcW w:w="2771" w:type="dxa"/>
                 <w:tcBorders>
-                  <w:bottom w:val="single" w:sz="4" w:space="0" w:color="auto"/>
+                  <w:bottom w:val="single" w:color="auto" w:sz="4" w:space="0"/>
                 </w:tcBorders>
                 <w:shd w:val="clear" w:color="auto" w:fill="0070C0"/>
                 <w:vAlign w:val="bottom"/>
@@ -1563,13 +1518,14 @@
             </w:placeholder>
             <w15:dataBinding w:prefixMappings="xmlns:ns0='urn:microsoft-dynamics-nav/reports/Standard_Purchase_Order/1322/' " w:xpath="/ns0:NavWordReportXmlPart[1]/ns0:Purchase_Header[1]/ns0:Purchase_Line[1]/ns0:Qty_PurchLine_Lbl[1]" w:storeItemID="{F1A553DA-C3F2-4CE6-8EDE-11DD994976F7}"/>
           </w:sdtPr>
+          <w:sdtEndPr/>
           <w:sdtContent>
             <w:tc>
               <w:tcPr>
                 <w:tcW w:w="1138" w:type="dxa"/>
                 <w:gridSpan w:val="2"/>
                 <w:tcBorders>
-                  <w:bottom w:val="single" w:sz="4" w:space="0" w:color="auto"/>
+                  <w:bottom w:val="single" w:color="auto" w:sz="4" w:space="0"/>
                 </w:tcBorders>
                 <w:shd w:val="clear" w:color="auto" w:fill="0070C0"/>
                 <w:vAlign w:val="bottom"/>
@@ -1608,13 +1564,14 @@
             </w:placeholder>
             <w15:dataBinding w:prefixMappings="xmlns:ns0='urn:microsoft-dynamics-nav/reports/Standard_Purchase_Order/1322/' " w:xpath="/ns0:NavWordReportXmlPart[1]/ns0:Purchase_Header[1]/ns0:Purchase_Line[1]/ns0:UOM_PurchLine_Lbl[1]" w:storeItemID="{F1A553DA-C3F2-4CE6-8EDE-11DD994976F7}"/>
           </w:sdtPr>
+          <w:sdtEndPr/>
           <w:sdtContent>
             <w:tc>
               <w:tcPr>
-                <w:tcW w:w="1138" w:type="dxa"/>
+                <w:tcW w:w="1036" w:type="dxa"/>
                 <w:gridSpan w:val="2"/>
                 <w:tcBorders>
-                  <w:bottom w:val="single" w:sz="4" w:space="0" w:color="auto"/>
+                  <w:bottom w:val="single" w:color="auto" w:sz="4" w:space="0"/>
                 </w:tcBorders>
                 <w:shd w:val="clear" w:color="auto" w:fill="0070C0"/>
                 <w:vAlign w:val="bottom"/>
@@ -1653,12 +1610,13 @@
             </w:placeholder>
             <w15:dataBinding w:prefixMappings="xmlns:ns0='urn:microsoft-dynamics-nav/reports/Standard_Purchase_Order/1322/' " w:xpath="/ns0:NavWordReportXmlPart[1]/ns0:Purchase_Header[1]/ns0:Purchase_Line[1]/ns0:DirectUniCost_Lbl[1]" w:storeItemID="{F1A553DA-C3F2-4CE6-8EDE-11DD994976F7}"/>
           </w:sdtPr>
+          <w:sdtEndPr/>
           <w:sdtContent>
             <w:tc>
               <w:tcPr>
-                <w:tcW w:w="1315" w:type="dxa"/>
+                <w:tcW w:w="1170" w:type="dxa"/>
                 <w:tcBorders>
-                  <w:bottom w:val="single" w:sz="4" w:space="0" w:color="auto"/>
+                  <w:bottom w:val="single" w:color="auto" w:sz="4" w:space="0"/>
                 </w:tcBorders>
                 <w:shd w:val="clear" w:color="auto" w:fill="0070C0"/>
                 <w:vAlign w:val="bottom"/>
@@ -1697,13 +1655,13 @@
             </w:placeholder>
             <w15:dataBinding w:prefixMappings="xmlns:ns0='urn:microsoft-dynamics-nav/reports/Standard_Purchase_Order/1322/' " w:xpath="/ns0:NavWordReportXmlPart[1]/ns0:Purchase_Header[1]/ns0:ItemLineAmount_Lbl[1]" w:storeItemID="{F1A553DA-C3F2-4CE6-8EDE-11DD994976F7}"/>
           </w:sdtPr>
+          <w:sdtEndPr/>
           <w:sdtContent>
             <w:tc>
               <w:tcPr>
-                <w:tcW w:w="1401" w:type="dxa"/>
-                <w:gridSpan w:val="2"/>
+                <w:tcW w:w="1440" w:type="dxa"/>
                 <w:tcBorders>
-                  <w:bottom w:val="single" w:sz="4" w:space="0" w:color="auto"/>
+                  <w:bottom w:val="single" w:color="auto" w:sz="4" w:space="0"/>
                 </w:tcBorders>
                 <w:shd w:val="clear" w:color="auto" w:fill="0070C0"/>
                 <w:vAlign w:val="bottom"/>
@@ -1745,12 +1703,13 @@
             <w:dataBinding w:prefixMappings="xmlns:ns0='urn:microsoft-dynamics-nav/reports/AXP Standard Purchase - Order/50104/'" w:xpath="/ns0:NavWordReportXmlPart[1]/ns0:Purchase_Header[1]/ns0:Purchase_Line[1]/ns0:PurchLineDelivDateCapt[1]" w:storeItemID="{B6E43A7D-7648-4207-8588-B356C0095296}"/>
             <w:text/>
           </w:sdtPr>
+          <w:sdtEndPr/>
           <w:sdtContent>
             <w:tc>
               <w:tcPr>
-                <w:tcW w:w="1313" w:type="dxa"/>
+                <w:tcW w:w="1350" w:type="dxa"/>
                 <w:tcBorders>
-                  <w:bottom w:val="single" w:sz="4" w:space="0" w:color="auto"/>
+                  <w:bottom w:val="single" w:color="auto" w:sz="4" w:space="0"/>
                 </w:tcBorders>
                 <w:shd w:val="clear" w:color="auto" w:fill="0070C0"/>
                 <w:vAlign w:val="bottom"/>
@@ -1778,280 +1737,335 @@
           </w:sdtContent>
         </w:sdt>
       </w:tr>
-      <w:tr>
-        <w:trPr>
-          <w:trHeight w:val="205"/>
-        </w:trPr>
-        <w:sdt>
-          <w:sdtPr>
-            <w:rPr>
-              <w:rFonts w:ascii="Garamond" w:hAnsi="Garamond"/>
-            </w:rPr>
-            <w:id w:val="1707679900"/>
-            <w:placeholder>
-              <w:docPart w:val="3560381EF33F444B8EA4CEBA7F4EB7C6"/>
-            </w:placeholder>
-            <w15:dataBinding w:prefixMappings="xmlns:ns0='urn:microsoft-dynamics-nav/reports/Standard_Purchase_Order/1322/' " w:xpath="/ns0:NavWordReportXmlPart[1]/ns0:Purchase_Header[1]/ns0:Purchase_Line[1]/ns0:No_PurchLine[1]" w:storeItemID="{F1A553DA-C3F2-4CE6-8EDE-11DD994976F7}"/>
-          </w:sdtPr>
-          <w:sdtContent>
-            <w:tc>
-              <w:tcPr>
-                <w:tcW w:w="1355" w:type="dxa"/>
-                <w:tcBorders>
-                  <w:bottom w:val="single" w:sz="4" w:space="0" w:color="767171" w:themeColor="background2" w:themeShade="80"/>
-                </w:tcBorders>
-              </w:tcPr>
-              <w:p>
-                <w:pPr>
-                  <w:rPr>
-                    <w:rFonts w:ascii="Garamond" w:hAnsi="Garamond"/>
-                  </w:rPr>
-                </w:pPr>
-                <w:proofErr w:type="spellStart"/>
-                <w:r>
-                  <w:rPr>
-                    <w:rFonts w:ascii="Garamond" w:hAnsi="Garamond"/>
-                  </w:rPr>
-                  <w:t>No_PurchLine</w:t>
-                </w:r>
-                <w:proofErr w:type="spellEnd"/>
-              </w:p>
-            </w:tc>
-          </w:sdtContent>
-        </w:sdt>
-        <w:sdt>
-          <w:sdtPr>
-            <w:rPr>
-              <w:rFonts w:ascii="Garamond" w:hAnsi="Garamond"/>
-            </w:rPr>
-            <w:id w:val="1506008455"/>
-            <w:placeholder>
-              <w:docPart w:val="3560381EF33F444B8EA4CEBA7F4EB7C6"/>
-            </w:placeholder>
-            <w15:dataBinding w:prefixMappings="xmlns:ns0='urn:microsoft-dynamics-nav/reports/Standard_Purchase_Order/1322/' " w:xpath="/ns0:NavWordReportXmlPart[1]/ns0:Purchase_Header[1]/ns0:Purchase_Line[1]/ns0:Desc_PurchLine[1]" w:storeItemID="{F1A553DA-C3F2-4CE6-8EDE-11DD994976F7}"/>
-          </w:sdtPr>
-          <w:sdtContent>
-            <w:tc>
-              <w:tcPr>
-                <w:tcW w:w="2771" w:type="dxa"/>
-                <w:tcBorders>
-                  <w:bottom w:val="single" w:sz="4" w:space="0" w:color="767171" w:themeColor="background2" w:themeShade="80"/>
-                </w:tcBorders>
-              </w:tcPr>
-              <w:p>
-                <w:pPr>
-                  <w:rPr>
-                    <w:rFonts w:ascii="Garamond" w:hAnsi="Garamond"/>
-                  </w:rPr>
-                </w:pPr>
-                <w:proofErr w:type="spellStart"/>
-                <w:r>
-                  <w:rPr>
-                    <w:rFonts w:ascii="Garamond" w:hAnsi="Garamond"/>
-                  </w:rPr>
-                  <w:t>Desc_PurchLine</w:t>
-                </w:r>
-                <w:proofErr w:type="spellEnd"/>
-              </w:p>
-            </w:tc>
-          </w:sdtContent>
-        </w:sdt>
-        <w:sdt>
-          <w:sdtPr>
-            <w:rPr>
-              <w:rFonts w:ascii="Garamond" w:hAnsi="Garamond"/>
-            </w:rPr>
-            <w:id w:val="283784689"/>
-            <w:placeholder>
-              <w:docPart w:val="3560381EF33F444B8EA4CEBA7F4EB7C6"/>
-            </w:placeholder>
-            <w15:dataBinding w:prefixMappings="xmlns:ns0='urn:microsoft-dynamics-nav/reports/Standard_Purchase_Order/1322/' " w:xpath="/ns0:NavWordReportXmlPart[1]/ns0:Purchase_Header[1]/ns0:Purchase_Line[1]/ns0:Qty_PurchLine[1]" w:storeItemID="{F1A553DA-C3F2-4CE6-8EDE-11DD994976F7}"/>
-          </w:sdtPr>
-          <w:sdtContent>
-            <w:tc>
-              <w:tcPr>
-                <w:tcW w:w="1138" w:type="dxa"/>
-                <w:gridSpan w:val="2"/>
-                <w:tcBorders>
-                  <w:bottom w:val="single" w:sz="4" w:space="0" w:color="767171" w:themeColor="background2" w:themeShade="80"/>
-                </w:tcBorders>
-              </w:tcPr>
-              <w:p>
-                <w:pPr>
-                  <w:jc w:val="right"/>
-                  <w:rPr>
-                    <w:rFonts w:ascii="Garamond" w:hAnsi="Garamond"/>
-                  </w:rPr>
-                </w:pPr>
-                <w:proofErr w:type="spellStart"/>
-                <w:r>
-                  <w:rPr>
-                    <w:rFonts w:ascii="Garamond" w:hAnsi="Garamond"/>
-                  </w:rPr>
-                  <w:t>Qty_PurchLine</w:t>
-                </w:r>
-                <w:proofErr w:type="spellEnd"/>
-              </w:p>
-            </w:tc>
-          </w:sdtContent>
-        </w:sdt>
-        <w:sdt>
-          <w:sdtPr>
-            <w:rPr>
-              <w:rFonts w:ascii="Garamond" w:hAnsi="Garamond"/>
-            </w:rPr>
-            <w:id w:val="702685261"/>
-            <w:placeholder>
-              <w:docPart w:val="3560381EF33F444B8EA4CEBA7F4EB7C6"/>
-            </w:placeholder>
-            <w15:dataBinding w:prefixMappings="xmlns:ns0='urn:microsoft-dynamics-nav/reports/Standard_Purchase_Order/1322/' " w:xpath="/ns0:NavWordReportXmlPart[1]/ns0:Purchase_Header[1]/ns0:Purchase_Line[1]/ns0:UOM_PurchLine[1]" w:storeItemID="{F1A553DA-C3F2-4CE6-8EDE-11DD994976F7}"/>
-          </w:sdtPr>
-          <w:sdtContent>
-            <w:tc>
-              <w:tcPr>
-                <w:tcW w:w="1138" w:type="dxa"/>
-                <w:gridSpan w:val="2"/>
-                <w:tcBorders>
-                  <w:bottom w:val="single" w:sz="4" w:space="0" w:color="767171" w:themeColor="background2" w:themeShade="80"/>
-                </w:tcBorders>
-              </w:tcPr>
-              <w:p>
-                <w:pPr>
-                  <w:rPr>
-                    <w:rFonts w:ascii="Garamond" w:hAnsi="Garamond"/>
-                  </w:rPr>
-                </w:pPr>
-                <w:proofErr w:type="spellStart"/>
-                <w:r>
-                  <w:rPr>
-                    <w:rFonts w:ascii="Garamond" w:hAnsi="Garamond"/>
-                  </w:rPr>
-                  <w:t>UOM_PurchLine</w:t>
-                </w:r>
-                <w:proofErr w:type="spellEnd"/>
-              </w:p>
-            </w:tc>
-          </w:sdtContent>
-        </w:sdt>
-        <w:sdt>
-          <w:sdtPr>
-            <w:rPr>
-              <w:rFonts w:ascii="Garamond" w:hAnsi="Garamond"/>
-            </w:rPr>
-            <w:id w:val="-1369061436"/>
-            <w:placeholder>
-              <w:docPart w:val="3560381EF33F444B8EA4CEBA7F4EB7C6"/>
-            </w:placeholder>
-            <w15:dataBinding w:prefixMappings="xmlns:ns0='urn:microsoft-dynamics-nav/reports/Standard_Purchase_Order/1322/' " w:xpath="/ns0:NavWordReportXmlPart[1]/ns0:Purchase_Header[1]/ns0:Purchase_Line[1]/ns0:DirUnitCost_PurchLine[1]" w:storeItemID="{F1A553DA-C3F2-4CE6-8EDE-11DD994976F7}"/>
-          </w:sdtPr>
-          <w:sdtContent>
-            <w:tc>
-              <w:tcPr>
-                <w:tcW w:w="1315" w:type="dxa"/>
-                <w:tcBorders>
-                  <w:bottom w:val="single" w:sz="4" w:space="0" w:color="767171" w:themeColor="background2" w:themeShade="80"/>
-                </w:tcBorders>
-              </w:tcPr>
-              <w:p>
-                <w:pPr>
-                  <w:jc w:val="right"/>
-                  <w:rPr>
-                    <w:rFonts w:ascii="Garamond" w:hAnsi="Garamond"/>
-                  </w:rPr>
-                </w:pPr>
-                <w:proofErr w:type="spellStart"/>
-                <w:r>
-                  <w:rPr>
-                    <w:rFonts w:ascii="Garamond" w:hAnsi="Garamond"/>
-                  </w:rPr>
-                  <w:t>DirUnitCost_PurchLine</w:t>
-                </w:r>
-                <w:proofErr w:type="spellEnd"/>
-              </w:p>
-            </w:tc>
-          </w:sdtContent>
-        </w:sdt>
-        <w:sdt>
-          <w:sdtPr>
-            <w:rPr>
-              <w:rFonts w:ascii="Garamond" w:hAnsi="Garamond"/>
-            </w:rPr>
-            <w:id w:val="-1019307499"/>
-            <w:placeholder>
-              <w:docPart w:val="3560381EF33F444B8EA4CEBA7F4EB7C6"/>
-            </w:placeholder>
-            <w15:dataBinding w:prefixMappings="xmlns:ns0='urn:microsoft-dynamics-nav/reports/Standard_Purchase_Order/1322/' " w:xpath="/ns0:NavWordReportXmlPart[1]/ns0:Purchase_Header[1]/ns0:Purchase_Line[1]/ns0:LineAmt_PurchLine[1]" w:storeItemID="{F1A553DA-C3F2-4CE6-8EDE-11DD994976F7}"/>
-          </w:sdtPr>
-          <w:sdtContent>
-            <w:tc>
-              <w:tcPr>
-                <w:tcW w:w="1401" w:type="dxa"/>
-                <w:gridSpan w:val="2"/>
-                <w:tcBorders>
-                  <w:bottom w:val="single" w:sz="4" w:space="0" w:color="767171" w:themeColor="background2" w:themeShade="80"/>
-                </w:tcBorders>
-              </w:tcPr>
-              <w:p>
-                <w:pPr>
-                  <w:jc w:val="right"/>
-                  <w:rPr>
-                    <w:rFonts w:ascii="Garamond" w:hAnsi="Garamond"/>
-                  </w:rPr>
-                </w:pPr>
-                <w:proofErr w:type="spellStart"/>
-                <w:r>
-                  <w:rPr>
-                    <w:rFonts w:ascii="Garamond" w:hAnsi="Garamond"/>
-                  </w:rPr>
-                  <w:t>LineAmt_PurchLine</w:t>
-                </w:r>
-                <w:proofErr w:type="spellEnd"/>
-              </w:p>
-            </w:tc>
-          </w:sdtContent>
-        </w:sdt>
-        <w:sdt>
-          <w:sdtPr>
-            <w:rPr>
-              <w:rFonts w:ascii="Garamond" w:hAnsi="Garamond"/>
-            </w:rPr>
-            <w:alias w:val="#Nav: /Purchase_Header/Purchase_Line/ReqReceiptDate_PurchLine"/>
-            <w:tag w:val="#Nav: AXP Standard Purchase - Order/50104"/>
-            <w:id w:val="1505471519"/>
-            <w:placeholder>
-              <w:docPart w:val="B37C04A7BDAC4C479AF381EC89FA3CF1"/>
-            </w:placeholder>
-            <w:dataBinding w:prefixMappings="xmlns:ns0='urn:microsoft-dynamics-nav/reports/AXP Standard Purchase - Order/50104/'" w:xpath="/ns0:NavWordReportXmlPart[1]/ns0:Purchase_Header[1]/ns0:Purchase_Line[1]/ns0:ReqReceiptDate_PurchLine[1]" w:storeItemID="{B6E43A7D-7648-4207-8588-B356C0095296}"/>
-            <w:text/>
-          </w:sdtPr>
-          <w:sdtContent>
-            <w:tc>
-              <w:tcPr>
-                <w:tcW w:w="1313" w:type="dxa"/>
-                <w:tcBorders>
-                  <w:bottom w:val="single" w:sz="4" w:space="0" w:color="767171" w:themeColor="background2" w:themeShade="80"/>
-                </w:tcBorders>
-              </w:tcPr>
-              <w:p>
-                <w:pPr>
-                  <w:jc w:val="right"/>
-                  <w:rPr>
-                    <w:rFonts w:ascii="Garamond" w:hAnsi="Garamond"/>
-                  </w:rPr>
-                </w:pPr>
-                <w:proofErr w:type="spellStart"/>
-                <w:r>
-                  <w:rPr>
-                    <w:rFonts w:ascii="Garamond" w:hAnsi="Garamond"/>
-                  </w:rPr>
-                  <w:t>ReqReceiptDate_PurchLine</w:t>
-                </w:r>
-                <w:proofErr w:type="spellEnd"/>
-              </w:p>
-            </w:tc>
-          </w:sdtContent>
-        </w:sdt>
-      </w:tr>
+      <w:sdt>
+        <w:sdtPr>
+          <w:rPr>
+            <w:rFonts w:ascii="Garamond" w:hAnsi="Garamond" w:eastAsiaTheme="minorEastAsia"/>
+          </w:rPr>
+          <w:alias w:val="#Nav: /Purchase_Header/Purchase_Line"/>
+          <w:tag w:val="#Nav: AXP Standard Purchase - Order/50104"/>
+          <w:id w:val="906728335"/>
+          <w15:dataBinding w:prefixMappings="xmlns:ns0='urn:microsoft-dynamics-nav/reports/AXP Standard Purchase - Order/50104/'" w:xpath="/ns0:NavWordReportXmlPart[1]/ns0:Purchase_Header[1]/ns0:Purchase_Line" w:storeItemID="{B6E43A7D-7648-4207-8588-B356C0095296}"/>
+          <w15:repeatingSection/>
+        </w:sdtPr>
+        <w:sdtEndPr/>
+        <w:sdtContent>
+          <w:sdt>
+            <w:sdtPr>
+              <w:rPr>
+                <w:rFonts w:ascii="Garamond" w:hAnsi="Garamond" w:eastAsiaTheme="minorEastAsia"/>
+              </w:rPr>
+              <w:id w:val="375581409"/>
+              <w:placeholder>
+                <w:docPart w:val="DefaultPlaceholder_-1854013436"/>
+              </w:placeholder>
+              <w15:repeatingSectionItem/>
+            </w:sdtPr>
+            <w:sdtEndPr/>
+            <w:sdtContent>
+              <w:tr>
+                <w:trPr>
+                  <w:trHeight w:val="205"/>
+                </w:trPr>
+                <w:sdt>
+                  <w:sdtPr>
+                    <w:rPr>
+                      <w:rFonts w:ascii="Garamond" w:hAnsi="Garamond" w:eastAsiaTheme="minorEastAsia"/>
+                    </w:rPr>
+                    <w:alias w:val="#Nav: /Purchase_Header/Purchase_Line/No_PurchLine"/>
+                    <w:tag w:val="#Nav: AXP Standard Purchase - Order/50104"/>
+                    <w:id w:val="-1943056863"/>
+                    <w:placeholder>
+                      <w:docPart w:val="DefaultPlaceholder_-1854013440"/>
+                    </w:placeholder>
+                    <w:dataBinding w:prefixMappings="xmlns:ns0='urn:microsoft-dynamics-nav/reports/AXP Standard Purchase - Order/50104/'" w:xpath="/ns0:NavWordReportXmlPart[1]/ns0:Purchase_Header[1]/ns0:Purchase_Line[1]/ns0:No_PurchLine[1]" w:storeItemID="{B6E43A7D-7648-4207-8588-B356C0095296}"/>
+                    <w:text/>
+                  </w:sdtPr>
+                  <w:sdtEndPr>
+                    <w:rPr>
+                      <w:rFonts w:eastAsiaTheme="minorHAnsi"/>
+                    </w:rPr>
+                  </w:sdtEndPr>
+                  <w:sdtContent>
+                    <w:tc>
+                      <w:tcPr>
+                        <w:tcW w:w="1355" w:type="dxa"/>
+                        <w:tcBorders>
+                          <w:bottom w:val="single" w:color="767171" w:themeColor="background2" w:themeShade="80" w:sz="4" w:space="0"/>
+                        </w:tcBorders>
+                      </w:tcPr>
+                      <w:p>
+                        <w:pPr>
+                          <w:rPr>
+                            <w:rFonts w:ascii="Garamond" w:hAnsi="Garamond"/>
+                          </w:rPr>
+                        </w:pPr>
+                        <w:proofErr w:type="spellStart"/>
+                        <w:r>
+                          <w:rPr>
+                            <w:rFonts w:ascii="Garamond" w:hAnsi="Garamond"/>
+                          </w:rPr>
+                          <w:t>No_PurchLine</w:t>
+                        </w:r>
+                        <w:proofErr w:type="spellEnd"/>
+                      </w:p>
+                    </w:tc>
+                  </w:sdtContent>
+                </w:sdt>
+                <w:sdt>
+                  <w:sdtPr>
+                    <w:rPr>
+                      <w:rFonts w:ascii="Garamond" w:hAnsi="Garamond"/>
+                    </w:rPr>
+                    <w:alias w:val="#Nav: /Purchase_Header/Purchase_Line/Desc_PurchLine"/>
+                    <w:tag w:val="#Nav: AXP Standard Purchase - Order/50104"/>
+                    <w:id w:val="-1956938544"/>
+                    <w:placeholder>
+                      <w:docPart w:val="DefaultPlaceholder_-1854013440"/>
+                    </w:placeholder>
+                    <w:dataBinding w:prefixMappings="xmlns:ns0='urn:microsoft-dynamics-nav/reports/AXP Standard Purchase - Order/50104/'" w:xpath="/ns0:NavWordReportXmlPart[1]/ns0:Purchase_Header[1]/ns0:Purchase_Line[1]/ns0:Desc_PurchLine[1]" w:storeItemID="{B6E43A7D-7648-4207-8588-B356C0095296}"/>
+                    <w:text/>
+                  </w:sdtPr>
+                  <w:sdtEndPr/>
+                  <w:sdtContent>
+                    <w:tc>
+                      <w:tcPr>
+                        <w:tcW w:w="2771" w:type="dxa"/>
+                        <w:tcBorders>
+                          <w:bottom w:val="single" w:color="767171" w:themeColor="background2" w:themeShade="80" w:sz="4" w:space="0"/>
+                        </w:tcBorders>
+                      </w:tcPr>
+                      <w:p>
+                        <w:pPr>
+                          <w:rPr>
+                            <w:rFonts w:ascii="Garamond" w:hAnsi="Garamond"/>
+                          </w:rPr>
+                        </w:pPr>
+                        <w:proofErr w:type="spellStart"/>
+                        <w:r>
+                          <w:rPr>
+                            <w:rFonts w:ascii="Garamond" w:hAnsi="Garamond"/>
+                          </w:rPr>
+                          <w:t>Desc_PurchLine</w:t>
+                        </w:r>
+                        <w:proofErr w:type="spellEnd"/>
+                      </w:p>
+                    </w:tc>
+                  </w:sdtContent>
+                </w:sdt>
+                <w:sdt>
+                  <w:sdtPr>
+                    <w:rPr>
+                      <w:rFonts w:ascii="Garamond" w:hAnsi="Garamond"/>
+                    </w:rPr>
+                    <w:alias w:val="#Nav: /Purchase_Header/Purchase_Line/Qty_PurchLine"/>
+                    <w:tag w:val="#Nav: AXP Standard Purchase - Order/50104"/>
+                    <w:id w:val="-1910298724"/>
+                    <w:placeholder>
+                      <w:docPart w:val="DefaultPlaceholder_-1854013440"/>
+                    </w:placeholder>
+                    <w:dataBinding w:prefixMappings="xmlns:ns0='urn:microsoft-dynamics-nav/reports/AXP Standard Purchase - Order/50104/'" w:xpath="/ns0:NavWordReportXmlPart[1]/ns0:Purchase_Header[1]/ns0:Purchase_Line[1]/ns0:Qty_PurchLine[1]" w:storeItemID="{B6E43A7D-7648-4207-8588-B356C0095296}"/>
+                    <w:text/>
+                  </w:sdtPr>
+                  <w:sdtEndPr/>
+                  <w:sdtContent>
+                    <w:tc>
+                      <w:tcPr>
+                        <w:tcW w:w="1138" w:type="dxa"/>
+                        <w:gridSpan w:val="2"/>
+                        <w:tcBorders>
+                          <w:bottom w:val="single" w:color="767171" w:themeColor="background2" w:themeShade="80" w:sz="4" w:space="0"/>
+                        </w:tcBorders>
+                      </w:tcPr>
+                      <w:p>
+                        <w:pPr>
+                          <w:rPr>
+                            <w:rFonts w:ascii="Garamond" w:hAnsi="Garamond"/>
+                          </w:rPr>
+                        </w:pPr>
+                        <w:proofErr w:type="spellStart"/>
+                        <w:r>
+                          <w:rPr>
+                            <w:rFonts w:ascii="Garamond" w:hAnsi="Garamond"/>
+                          </w:rPr>
+                          <w:t>Qty_PurchLine</w:t>
+                        </w:r>
+                        <w:proofErr w:type="spellEnd"/>
+                      </w:p>
+                    </w:tc>
+                  </w:sdtContent>
+                </w:sdt>
+                <w:sdt>
+                  <w:sdtPr>
+                    <w:rPr>
+                      <w:rFonts w:ascii="Garamond" w:hAnsi="Garamond"/>
+                    </w:rPr>
+                    <w:alias w:val="#Nav: /Purchase_Header/Purchase_Line/UOM_PurchLine"/>
+                    <w:tag w:val="#Nav: AXP Standard Purchase - Order/50104"/>
+                    <w:id w:val="-412550939"/>
+                    <w:placeholder>
+                      <w:docPart w:val="DefaultPlaceholder_-1854013440"/>
+                    </w:placeholder>
+                    <w:dataBinding w:prefixMappings="xmlns:ns0='urn:microsoft-dynamics-nav/reports/AXP Standard Purchase - Order/50104/'" w:xpath="/ns0:NavWordReportXmlPart[1]/ns0:Purchase_Header[1]/ns0:Purchase_Line[1]/ns0:UOM_PurchLine[1]" w:storeItemID="{B6E43A7D-7648-4207-8588-B356C0095296}"/>
+                    <w:text/>
+                  </w:sdtPr>
+                  <w:sdtEndPr/>
+                  <w:sdtContent>
+                    <w:tc>
+                      <w:tcPr>
+                        <w:tcW w:w="1036" w:type="dxa"/>
+                        <w:gridSpan w:val="2"/>
+                        <w:tcBorders>
+                          <w:bottom w:val="single" w:color="767171" w:themeColor="background2" w:themeShade="80" w:sz="4" w:space="0"/>
+                        </w:tcBorders>
+                      </w:tcPr>
+                      <w:p>
+                        <w:pPr>
+                          <w:rPr>
+                            <w:rFonts w:ascii="Garamond" w:hAnsi="Garamond"/>
+                          </w:rPr>
+                        </w:pPr>
+                        <w:proofErr w:type="spellStart"/>
+                        <w:r>
+                          <w:rPr>
+                            <w:rFonts w:ascii="Garamond" w:hAnsi="Garamond"/>
+                          </w:rPr>
+                          <w:t>UOM_PurchLine</w:t>
+                        </w:r>
+                        <w:proofErr w:type="spellEnd"/>
+                      </w:p>
+                    </w:tc>
+                  </w:sdtContent>
+                </w:sdt>
+                <w:sdt>
+                  <w:sdtPr>
+                    <w:rPr>
+                      <w:rFonts w:ascii="Garamond" w:hAnsi="Garamond"/>
+                    </w:rPr>
+                    <w:alias w:val="#Nav: /Purchase_Header/Purchase_Line/DirUnitCost_PurchLine"/>
+                    <w:tag w:val="#Nav: AXP Standard Purchase - Order/50104"/>
+                    <w:id w:val="-485470308"/>
+                    <w:placeholder>
+                      <w:docPart w:val="DefaultPlaceholder_-1854013440"/>
+                    </w:placeholder>
+                    <w:dataBinding w:prefixMappings="xmlns:ns0='urn:microsoft-dynamics-nav/reports/AXP Standard Purchase - Order/50104/'" w:xpath="/ns0:NavWordReportXmlPart[1]/ns0:Purchase_Header[1]/ns0:Purchase_Line[1]/ns0:DirUnitCost_PurchLine[1]" w:storeItemID="{B6E43A7D-7648-4207-8588-B356C0095296}"/>
+                    <w:text/>
+                  </w:sdtPr>
+                  <w:sdtEndPr/>
+                  <w:sdtContent>
+                    <w:tc>
+                      <w:tcPr>
+                        <w:tcW w:w="1170" w:type="dxa"/>
+                        <w:tcBorders>
+                          <w:bottom w:val="single" w:color="767171" w:themeColor="background2" w:themeShade="80" w:sz="4" w:space="0"/>
+                        </w:tcBorders>
+                      </w:tcPr>
+                      <w:p>
+                        <w:pPr>
+                          <w:rPr>
+                            <w:rFonts w:ascii="Garamond" w:hAnsi="Garamond"/>
+                          </w:rPr>
+                        </w:pPr>
+                        <w:proofErr w:type="spellStart"/>
+                        <w:r>
+                          <w:rPr>
+                            <w:rFonts w:ascii="Garamond" w:hAnsi="Garamond"/>
+                          </w:rPr>
+                          <w:t>DirUnitCost_PurchLine</w:t>
+                        </w:r>
+                        <w:proofErr w:type="spellEnd"/>
+                      </w:p>
+                    </w:tc>
+                  </w:sdtContent>
+                </w:sdt>
+                <w:sdt>
+                  <w:sdtPr>
+                    <w:rPr>
+                      <w:rFonts w:ascii="Garamond" w:hAnsi="Garamond"/>
+                    </w:rPr>
+                    <w:alias w:val="#Nav: /Purchase_Header/Purchase_Line/LineAmt_PurchLine"/>
+                    <w:tag w:val="#Nav: AXP Standard Purchase - Order/50104"/>
+                    <w:id w:val="2011788317"/>
+                    <w:placeholder>
+                      <w:docPart w:val="DefaultPlaceholder_-1854013440"/>
+                    </w:placeholder>
+                    <w:dataBinding w:prefixMappings="xmlns:ns0='urn:microsoft-dynamics-nav/reports/AXP Standard Purchase - Order/50104/'" w:xpath="/ns0:NavWordReportXmlPart[1]/ns0:Purchase_Header[1]/ns0:Purchase_Line[1]/ns0:LineAmt_PurchLine[1]" w:storeItemID="{B6E43A7D-7648-4207-8588-B356C0095296}"/>
+                    <w:text/>
+                  </w:sdtPr>
+                  <w:sdtEndPr/>
+                  <w:sdtContent>
+                    <w:tc>
+                      <w:tcPr>
+                        <w:tcW w:w="1440" w:type="dxa"/>
+                        <w:tcBorders>
+                          <w:bottom w:val="single" w:color="767171" w:themeColor="background2" w:themeShade="80" w:sz="4" w:space="0"/>
+                        </w:tcBorders>
+                      </w:tcPr>
+                      <w:p>
+                        <w:pPr>
+                          <w:rPr>
+                            <w:rFonts w:ascii="Garamond" w:hAnsi="Garamond"/>
+                          </w:rPr>
+                        </w:pPr>
+                        <w:proofErr w:type="spellStart"/>
+                        <w:r>
+                          <w:rPr>
+                            <w:rFonts w:ascii="Garamond" w:hAnsi="Garamond"/>
+                          </w:rPr>
+                          <w:t>LineAmt_PurchLine</w:t>
+                        </w:r>
+                        <w:proofErr w:type="spellEnd"/>
+                      </w:p>
+                    </w:tc>
+                  </w:sdtContent>
+                </w:sdt>
+                <w:sdt>
+                  <w:sdtPr>
+                    <w:rPr>
+                      <w:rFonts w:ascii="Garamond" w:hAnsi="Garamond"/>
+                    </w:rPr>
+                    <w:alias w:val="#Nav: /Purchase_Header/Purchase_Line/ReqReceiptDate_PurchLine"/>
+                    <w:tag w:val="#Nav: AXP Standard Purchase - Order/50104"/>
+                    <w:id w:val="-397827940"/>
+                    <w:placeholder>
+                      <w:docPart w:val="DefaultPlaceholder_-1854013440"/>
+                    </w:placeholder>
+                    <w:dataBinding w:prefixMappings="xmlns:ns0='urn:microsoft-dynamics-nav/reports/AXP Standard Purchase - Order/50104/'" w:xpath="/ns0:NavWordReportXmlPart[1]/ns0:Purchase_Header[1]/ns0:Purchase_Line[1]/ns0:ReqReceiptDate_PurchLine[1]" w:storeItemID="{B6E43A7D-7648-4207-8588-B356C0095296}"/>
+                    <w:text/>
+                  </w:sdtPr>
+                  <w:sdtEndPr/>
+                  <w:sdtContent>
+                    <w:tc>
+                      <w:tcPr>
+                        <w:tcW w:w="1350" w:type="dxa"/>
+                        <w:tcBorders>
+                          <w:bottom w:val="single" w:color="767171" w:themeColor="background2" w:themeShade="80" w:sz="4" w:space="0"/>
+                        </w:tcBorders>
+                      </w:tcPr>
+                      <w:p>
+                        <w:pPr>
+                          <w:jc w:val="right"/>
+                          <w:rPr>
+                            <w:rFonts w:ascii="Garamond" w:hAnsi="Garamond"/>
+                          </w:rPr>
+                        </w:pPr>
+                        <w:proofErr w:type="spellStart"/>
+                        <w:r>
+                          <w:rPr>
+                            <w:rFonts w:ascii="Garamond" w:hAnsi="Garamond"/>
+                          </w:rPr>
+                          <w:t>ReqReceiptDate_PurchLine</w:t>
+                        </w:r>
+                        <w:proofErr w:type="spellEnd"/>
+                      </w:p>
+                    </w:tc>
+                  </w:sdtContent>
+                </w:sdt>
+              </w:tr>
+            </w:sdtContent>
+          </w:sdt>
+        </w:sdtContent>
+      </w:sdt>
       <w:tr>
         <w:trPr>
           <w:trHeight w:val="205"/>
@@ -2060,8 +2074,8 @@
           <w:tcPr>
             <w:tcW w:w="1355" w:type="dxa"/>
             <w:tcBorders>
-              <w:top w:val="single" w:sz="4" w:space="0" w:color="767171" w:themeColor="background2" w:themeShade="80"/>
-              <w:bottom w:val="single" w:sz="4" w:space="0" w:color="767171" w:themeColor="background2" w:themeShade="80"/>
+              <w:top w:val="single" w:color="767171" w:themeColor="background2" w:themeShade="80" w:sz="4" w:space="0"/>
+              <w:bottom w:val="single" w:color="767171" w:themeColor="background2" w:themeShade="80" w:sz="4" w:space="0"/>
             </w:tcBorders>
           </w:tcPr>
           <w:p>
@@ -2094,8 +2108,8 @@
                 <w:tcW w:w="3007" w:type="dxa"/>
                 <w:gridSpan w:val="2"/>
                 <w:tcBorders>
-                  <w:top w:val="single" w:sz="4" w:space="0" w:color="767171" w:themeColor="background2" w:themeShade="80"/>
-                  <w:bottom w:val="single" w:sz="4" w:space="0" w:color="767171" w:themeColor="background2" w:themeShade="80"/>
+                  <w:top w:val="single" w:color="767171" w:themeColor="background2" w:themeShade="80" w:sz="4" w:space="0"/>
+                  <w:bottom w:val="single" w:color="767171" w:themeColor="background2" w:themeShade="80" w:sz="4" w:space="0"/>
                 </w:tcBorders>
               </w:tcPr>
               <w:p>
@@ -2128,8 +2142,8 @@
             <w:tcW w:w="1265" w:type="dxa"/>
             <w:gridSpan w:val="2"/>
             <w:tcBorders>
-              <w:top w:val="single" w:sz="4" w:space="0" w:color="767171" w:themeColor="background2" w:themeShade="80"/>
-              <w:bottom w:val="single" w:sz="4" w:space="0" w:color="767171" w:themeColor="background2" w:themeShade="80"/>
+              <w:top w:val="single" w:color="767171" w:themeColor="background2" w:themeShade="80" w:sz="4" w:space="0"/>
+              <w:bottom w:val="single" w:color="767171" w:themeColor="background2" w:themeShade="80" w:sz="4" w:space="0"/>
             </w:tcBorders>
           </w:tcPr>
           <w:p>
@@ -2141,11 +2155,11 @@
         </w:tc>
         <w:tc>
           <w:tcPr>
-            <w:tcW w:w="2090" w:type="dxa"/>
+            <w:tcW w:w="1843" w:type="dxa"/>
             <w:gridSpan w:val="2"/>
             <w:tcBorders>
-              <w:top w:val="single" w:sz="4" w:space="0" w:color="767171" w:themeColor="background2" w:themeShade="80"/>
-              <w:bottom w:val="single" w:sz="4" w:space="0" w:color="767171" w:themeColor="background2" w:themeShade="80"/>
+              <w:top w:val="single" w:color="767171" w:themeColor="background2" w:themeShade="80" w:sz="4" w:space="0"/>
+              <w:bottom w:val="single" w:color="767171" w:themeColor="background2" w:themeShade="80" w:sz="4" w:space="0"/>
             </w:tcBorders>
           </w:tcPr>
           <w:p>
@@ -2181,10 +2195,10 @@
           <w:sdtContent>
             <w:tc>
               <w:tcPr>
-                <w:tcW w:w="1366" w:type="dxa"/>
+                <w:tcW w:w="1440" w:type="dxa"/>
                 <w:tcBorders>
-                  <w:top w:val="single" w:sz="4" w:space="0" w:color="767171" w:themeColor="background2" w:themeShade="80"/>
-                  <w:bottom w:val="single" w:sz="4" w:space="0" w:color="767171" w:themeColor="background2" w:themeShade="80"/>
+                  <w:top w:val="single" w:color="767171" w:themeColor="background2" w:themeShade="80" w:sz="4" w:space="0"/>
+                  <w:bottom w:val="single" w:color="767171" w:themeColor="background2" w:themeShade="80" w:sz="4" w:space="0"/>
                 </w:tcBorders>
               </w:tcPr>
               <w:p>
@@ -2232,11 +2246,10 @@
           <w:sdtContent>
             <w:tc>
               <w:tcPr>
-                <w:tcW w:w="1348" w:type="dxa"/>
-                <w:gridSpan w:val="2"/>
+                <w:tcW w:w="1350" w:type="dxa"/>
                 <w:tcBorders>
-                  <w:top w:val="single" w:sz="4" w:space="0" w:color="767171" w:themeColor="background2" w:themeShade="80"/>
-                  <w:bottom w:val="single" w:sz="4" w:space="0" w:color="767171" w:themeColor="background2" w:themeShade="80"/>
+                  <w:top w:val="single" w:color="767171" w:themeColor="background2" w:themeShade="80" w:sz="4" w:space="0"/>
+                  <w:bottom w:val="single" w:color="767171" w:themeColor="background2" w:themeShade="80" w:sz="4" w:space="0"/>
                 </w:tcBorders>
               </w:tcPr>
               <w:p>
@@ -2273,8 +2286,8 @@
           <w:tcPr>
             <w:tcW w:w="1355" w:type="dxa"/>
             <w:tcBorders>
-              <w:top w:val="single" w:sz="4" w:space="0" w:color="767171" w:themeColor="background2" w:themeShade="80"/>
-              <w:bottom w:val="single" w:sz="4" w:space="0" w:color="767171" w:themeColor="background2" w:themeShade="80"/>
+              <w:top w:val="single" w:color="767171" w:themeColor="background2" w:themeShade="80" w:sz="4" w:space="0"/>
+              <w:bottom w:val="single" w:color="767171" w:themeColor="background2" w:themeShade="80" w:sz="4" w:space="0"/>
             </w:tcBorders>
           </w:tcPr>
           <w:p>
@@ -2307,8 +2320,8 @@
                 <w:tcW w:w="3007" w:type="dxa"/>
                 <w:gridSpan w:val="2"/>
                 <w:tcBorders>
-                  <w:top w:val="single" w:sz="4" w:space="0" w:color="767171" w:themeColor="background2" w:themeShade="80"/>
-                  <w:bottom w:val="single" w:sz="4" w:space="0" w:color="767171" w:themeColor="background2" w:themeShade="80"/>
+                  <w:top w:val="single" w:color="767171" w:themeColor="background2" w:themeShade="80" w:sz="4" w:space="0"/>
+                  <w:bottom w:val="single" w:color="767171" w:themeColor="background2" w:themeShade="80" w:sz="4" w:space="0"/>
                 </w:tcBorders>
               </w:tcPr>
               <w:p>
@@ -2357,8 +2370,8 @@
                 <w:tcW w:w="1265" w:type="dxa"/>
                 <w:gridSpan w:val="2"/>
                 <w:tcBorders>
-                  <w:top w:val="single" w:sz="4" w:space="0" w:color="767171" w:themeColor="background2" w:themeShade="80"/>
-                  <w:bottom w:val="single" w:sz="4" w:space="0" w:color="767171" w:themeColor="background2" w:themeShade="80"/>
+                  <w:top w:val="single" w:color="767171" w:themeColor="background2" w:themeShade="80" w:sz="4" w:space="0"/>
+                  <w:bottom w:val="single" w:color="767171" w:themeColor="background2" w:themeShade="80" w:sz="4" w:space="0"/>
                 </w:tcBorders>
               </w:tcPr>
               <w:p>
@@ -2385,11 +2398,11 @@
         </w:sdt>
         <w:tc>
           <w:tcPr>
-            <w:tcW w:w="2090" w:type="dxa"/>
+            <w:tcW w:w="1843" w:type="dxa"/>
             <w:gridSpan w:val="2"/>
             <w:tcBorders>
-              <w:top w:val="single" w:sz="4" w:space="0" w:color="767171" w:themeColor="background2" w:themeShade="80"/>
-              <w:bottom w:val="single" w:sz="4" w:space="0" w:color="767171" w:themeColor="background2" w:themeShade="80"/>
+              <w:top w:val="single" w:color="767171" w:themeColor="background2" w:themeShade="80" w:sz="4" w:space="0"/>
+              <w:bottom w:val="single" w:color="767171" w:themeColor="background2" w:themeShade="80" w:sz="4" w:space="0"/>
             </w:tcBorders>
           </w:tcPr>
           <w:p>
@@ -2425,10 +2438,10 @@
           <w:sdtContent>
             <w:tc>
               <w:tcPr>
-                <w:tcW w:w="1366" w:type="dxa"/>
+                <w:tcW w:w="1440" w:type="dxa"/>
                 <w:tcBorders>
-                  <w:top w:val="single" w:sz="4" w:space="0" w:color="767171" w:themeColor="background2" w:themeShade="80"/>
-                  <w:bottom w:val="single" w:sz="4" w:space="0" w:color="767171" w:themeColor="background2" w:themeShade="80"/>
+                  <w:top w:val="single" w:color="767171" w:themeColor="background2" w:themeShade="80" w:sz="4" w:space="0"/>
+                  <w:bottom w:val="single" w:color="767171" w:themeColor="background2" w:themeShade="80" w:sz="4" w:space="0"/>
                 </w:tcBorders>
               </w:tcPr>
               <w:p>
@@ -2476,11 +2489,10 @@
           <w:sdtContent>
             <w:tc>
               <w:tcPr>
-                <w:tcW w:w="1348" w:type="dxa"/>
-                <w:gridSpan w:val="2"/>
+                <w:tcW w:w="1350" w:type="dxa"/>
                 <w:tcBorders>
-                  <w:top w:val="single" w:sz="4" w:space="0" w:color="767171" w:themeColor="background2" w:themeShade="80"/>
-                  <w:bottom w:val="single" w:sz="4" w:space="0" w:color="767171" w:themeColor="background2" w:themeShade="80"/>
+                  <w:top w:val="single" w:color="767171" w:themeColor="background2" w:themeShade="80" w:sz="4" w:space="0"/>
+                  <w:bottom w:val="single" w:color="767171" w:themeColor="background2" w:themeShade="80" w:sz="4" w:space="0"/>
                 </w:tcBorders>
               </w:tcPr>
               <w:p>
@@ -2517,8 +2529,8 @@
           <w:tcPr>
             <w:tcW w:w="1355" w:type="dxa"/>
             <w:tcBorders>
-              <w:top w:val="single" w:sz="4" w:space="0" w:color="767171" w:themeColor="background2" w:themeShade="80"/>
-              <w:bottom w:val="single" w:sz="4" w:space="0" w:color="767171" w:themeColor="background2" w:themeShade="80"/>
+              <w:top w:val="single" w:color="767171" w:themeColor="background2" w:themeShade="80" w:sz="4" w:space="0"/>
+              <w:bottom w:val="single" w:color="767171" w:themeColor="background2" w:themeShade="80" w:sz="4" w:space="0"/>
             </w:tcBorders>
           </w:tcPr>
           <w:p>
@@ -2551,8 +2563,8 @@
                 <w:tcW w:w="3007" w:type="dxa"/>
                 <w:gridSpan w:val="2"/>
                 <w:tcBorders>
-                  <w:top w:val="single" w:sz="4" w:space="0" w:color="767171" w:themeColor="background2" w:themeShade="80"/>
-                  <w:bottom w:val="single" w:sz="4" w:space="0" w:color="767171" w:themeColor="background2" w:themeShade="80"/>
+                  <w:top w:val="single" w:color="767171" w:themeColor="background2" w:themeShade="80" w:sz="4" w:space="0"/>
+                  <w:bottom w:val="single" w:color="767171" w:themeColor="background2" w:themeShade="80" w:sz="4" w:space="0"/>
                 </w:tcBorders>
               </w:tcPr>
               <w:p>
@@ -2601,8 +2613,8 @@
                 <w:tcW w:w="1265" w:type="dxa"/>
                 <w:gridSpan w:val="2"/>
                 <w:tcBorders>
-                  <w:top w:val="single" w:sz="4" w:space="0" w:color="767171" w:themeColor="background2" w:themeShade="80"/>
-                  <w:bottom w:val="single" w:sz="4" w:space="0" w:color="767171" w:themeColor="background2" w:themeShade="80"/>
+                  <w:top w:val="single" w:color="767171" w:themeColor="background2" w:themeShade="80" w:sz="4" w:space="0"/>
+                  <w:bottom w:val="single" w:color="767171" w:themeColor="background2" w:themeShade="80" w:sz="4" w:space="0"/>
                 </w:tcBorders>
               </w:tcPr>
               <w:p>
@@ -2629,11 +2641,11 @@
         </w:sdt>
         <w:tc>
           <w:tcPr>
-            <w:tcW w:w="2090" w:type="dxa"/>
+            <w:tcW w:w="1843" w:type="dxa"/>
             <w:gridSpan w:val="2"/>
             <w:tcBorders>
-              <w:top w:val="single" w:sz="4" w:space="0" w:color="767171" w:themeColor="background2" w:themeShade="80"/>
-              <w:bottom w:val="single" w:sz="4" w:space="0" w:color="767171" w:themeColor="background2" w:themeShade="80"/>
+              <w:top w:val="single" w:color="767171" w:themeColor="background2" w:themeShade="80" w:sz="4" w:space="0"/>
+              <w:bottom w:val="single" w:color="767171" w:themeColor="background2" w:themeShade="80" w:sz="4" w:space="0"/>
             </w:tcBorders>
           </w:tcPr>
           <w:p>
@@ -2669,10 +2681,10 @@
           <w:sdtContent>
             <w:tc>
               <w:tcPr>
-                <w:tcW w:w="1366" w:type="dxa"/>
+                <w:tcW w:w="1440" w:type="dxa"/>
                 <w:tcBorders>
-                  <w:top w:val="single" w:sz="4" w:space="0" w:color="767171" w:themeColor="background2" w:themeShade="80"/>
-                  <w:bottom w:val="single" w:sz="4" w:space="0" w:color="767171" w:themeColor="background2" w:themeShade="80"/>
+                  <w:top w:val="single" w:color="767171" w:themeColor="background2" w:themeShade="80" w:sz="4" w:space="0"/>
+                  <w:bottom w:val="single" w:color="767171" w:themeColor="background2" w:themeShade="80" w:sz="4" w:space="0"/>
                 </w:tcBorders>
               </w:tcPr>
               <w:p>
@@ -2720,11 +2732,10 @@
           <w:sdtContent>
             <w:tc>
               <w:tcPr>
-                <w:tcW w:w="1348" w:type="dxa"/>
-                <w:gridSpan w:val="2"/>
+                <w:tcW w:w="1350" w:type="dxa"/>
                 <w:tcBorders>
-                  <w:top w:val="single" w:sz="4" w:space="0" w:color="767171" w:themeColor="background2" w:themeShade="80"/>
-                  <w:bottom w:val="single" w:sz="4" w:space="0" w:color="767171" w:themeColor="background2" w:themeShade="80"/>
+                  <w:top w:val="single" w:color="767171" w:themeColor="background2" w:themeShade="80" w:sz="4" w:space="0"/>
+                  <w:bottom w:val="single" w:color="767171" w:themeColor="background2" w:themeShade="80" w:sz="4" w:space="0"/>
                 </w:tcBorders>
               </w:tcPr>
               <w:p>
@@ -2761,8 +2772,8 @@
           <w:tcPr>
             <w:tcW w:w="1355" w:type="dxa"/>
             <w:tcBorders>
-              <w:top w:val="single" w:sz="4" w:space="0" w:color="767171" w:themeColor="background2" w:themeShade="80"/>
-              <w:bottom w:val="single" w:sz="4" w:space="0" w:color="auto"/>
+              <w:top w:val="single" w:color="767171" w:themeColor="background2" w:themeShade="80" w:sz="4" w:space="0"/>
+              <w:bottom w:val="single" w:color="auto" w:sz="4" w:space="0"/>
             </w:tcBorders>
           </w:tcPr>
           <w:p>
@@ -2777,8 +2788,8 @@
             <w:tcW w:w="3007" w:type="dxa"/>
             <w:gridSpan w:val="2"/>
             <w:tcBorders>
-              <w:top w:val="single" w:sz="4" w:space="0" w:color="767171" w:themeColor="background2" w:themeShade="80"/>
-              <w:bottom w:val="single" w:sz="4" w:space="0" w:color="auto"/>
+              <w:top w:val="single" w:color="767171" w:themeColor="background2" w:themeShade="80" w:sz="4" w:space="0"/>
+              <w:bottom w:val="single" w:color="auto" w:sz="4" w:space="0"/>
             </w:tcBorders>
           </w:tcPr>
           <w:p>
@@ -2793,8 +2804,8 @@
             <w:tcW w:w="1265" w:type="dxa"/>
             <w:gridSpan w:val="2"/>
             <w:tcBorders>
-              <w:top w:val="single" w:sz="4" w:space="0" w:color="767171" w:themeColor="background2" w:themeShade="80"/>
-              <w:bottom w:val="single" w:sz="4" w:space="0" w:color="auto"/>
+              <w:top w:val="single" w:color="767171" w:themeColor="background2" w:themeShade="80" w:sz="4" w:space="0"/>
+              <w:bottom w:val="single" w:color="auto" w:sz="4" w:space="0"/>
             </w:tcBorders>
           </w:tcPr>
           <w:p>
@@ -2806,11 +2817,11 @@
         </w:tc>
         <w:tc>
           <w:tcPr>
-            <w:tcW w:w="2090" w:type="dxa"/>
+            <w:tcW w:w="1843" w:type="dxa"/>
             <w:gridSpan w:val="2"/>
             <w:tcBorders>
-              <w:top w:val="single" w:sz="4" w:space="0" w:color="767171" w:themeColor="background2" w:themeShade="80"/>
-              <w:bottom w:val="single" w:sz="4" w:space="0" w:color="auto"/>
+              <w:top w:val="single" w:color="767171" w:themeColor="background2" w:themeShade="80" w:sz="4" w:space="0"/>
+              <w:bottom w:val="single" w:color="auto" w:sz="4" w:space="0"/>
             </w:tcBorders>
           </w:tcPr>
           <w:p>
@@ -2848,10 +2859,10 @@
           <w:sdtContent>
             <w:tc>
               <w:tcPr>
-                <w:tcW w:w="1366" w:type="dxa"/>
+                <w:tcW w:w="1440" w:type="dxa"/>
                 <w:tcBorders>
-                  <w:top w:val="single" w:sz="4" w:space="0" w:color="767171" w:themeColor="background2" w:themeShade="80"/>
-                  <w:bottom w:val="single" w:sz="4" w:space="0" w:color="auto"/>
+                  <w:top w:val="single" w:color="767171" w:themeColor="background2" w:themeShade="80" w:sz="4" w:space="0"/>
+                  <w:bottom w:val="single" w:color="auto" w:sz="4" w:space="0"/>
                 </w:tcBorders>
               </w:tcPr>
               <w:p>
@@ -2902,11 +2913,10 @@
           <w:sdtContent>
             <w:tc>
               <w:tcPr>
-                <w:tcW w:w="1348" w:type="dxa"/>
-                <w:gridSpan w:val="2"/>
+                <w:tcW w:w="1350" w:type="dxa"/>
                 <w:tcBorders>
-                  <w:top w:val="single" w:sz="4" w:space="0" w:color="767171" w:themeColor="background2" w:themeShade="80"/>
-                  <w:bottom w:val="single" w:sz="4" w:space="0" w:color="auto"/>
+                  <w:top w:val="single" w:color="767171" w:themeColor="background2" w:themeShade="80" w:sz="4" w:space="0"/>
+                  <w:bottom w:val="single" w:color="auto" w:sz="4" w:space="0"/>
                 </w:tcBorders>
               </w:tcPr>
               <w:p>
@@ -2949,7 +2959,7 @@
     <w:p>
       <w:pPr>
         <w:rPr>
-          <w:rFonts w:ascii="Calibri" w:eastAsia="Calibri" w:hAnsi="Calibri" w:cs="Times New Roman"/>
+          <w:rFonts w:ascii="Calibri" w:hAnsi="Calibri" w:eastAsia="Calibri" w:cs="Times New Roman"/>
           <w:color w:val="0070C0"/>
           <w:sz w:val="20"/>
           <w:szCs w:val="16"/>
@@ -2962,8 +2972,6 @@
         </w:rPr>
         <w:br w:type="page"/>
       </w:r>
-      <w:bookmarkStart w:id="0" w:name="_GoBack"/>
-      <w:bookmarkEnd w:id="0"/>
     </w:p>
     <w:p>
       <w:pPr>
@@ -3164,12 +3172,12 @@
       <w:tblW w:w="5000" w:type="pct"/>
       <w:tblCellSpacing w:w="11" w:type="dxa"/>
       <w:tblBorders>
-        <w:top w:val="none" w:sz="0" w:space="0" w:color="auto"/>
-        <w:left w:val="none" w:sz="0" w:space="0" w:color="auto"/>
-        <w:bottom w:val="none" w:sz="0" w:space="0" w:color="auto"/>
-        <w:right w:val="none" w:sz="0" w:space="0" w:color="auto"/>
-        <w:insideH w:val="none" w:sz="0" w:space="0" w:color="auto"/>
-        <w:insideV w:val="none" w:sz="0" w:space="0" w:color="auto"/>
+        <w:top w:val="none" w:color="auto" w:sz="0" w:space="0"/>
+        <w:left w:val="none" w:color="auto" w:sz="0" w:space="0"/>
+        <w:bottom w:val="none" w:color="auto" w:sz="0" w:space="0"/>
+        <w:right w:val="none" w:color="auto" w:sz="0" w:space="0"/>
+        <w:insideH w:val="none" w:color="auto" w:sz="0" w:space="0"/>
+        <w:insideV w:val="none" w:color="auto" w:sz="0" w:space="0"/>
       </w:tblBorders>
       <w:tblCellMar>
         <w:left w:w="0" w:type="dxa"/>
@@ -3195,12 +3203,12 @@
             <w:tblStyle w:val="TableGrid"/>
             <w:tblW w:w="5000" w:type="pct"/>
             <w:tblBorders>
-              <w:top w:val="none" w:sz="0" w:space="0" w:color="auto"/>
-              <w:left w:val="none" w:sz="0" w:space="0" w:color="auto"/>
-              <w:bottom w:val="none" w:sz="0" w:space="0" w:color="auto"/>
-              <w:right w:val="none" w:sz="0" w:space="0" w:color="auto"/>
-              <w:insideH w:val="none" w:sz="0" w:space="0" w:color="auto"/>
-              <w:insideV w:val="none" w:sz="0" w:space="0" w:color="auto"/>
+              <w:top w:val="none" w:color="auto" w:sz="0" w:space="0"/>
+              <w:left w:val="none" w:color="auto" w:sz="0" w:space="0"/>
+              <w:bottom w:val="none" w:color="auto" w:sz="0" w:space="0"/>
+              <w:right w:val="none" w:color="auto" w:sz="0" w:space="0"/>
+              <w:insideH w:val="none" w:color="auto" w:sz="0" w:space="0"/>
+              <w:insideV w:val="none" w:color="auto" w:sz="0" w:space="0"/>
             </w:tblBorders>
             <w:tblCellMar>
               <w:left w:w="0" w:type="dxa"/>
@@ -3259,12 +3267,12 @@
       <w:tblStyle w:val="TableGrid"/>
       <w:tblW w:w="0" w:type="auto"/>
       <w:tblBorders>
-        <w:top w:val="none" w:sz="0" w:space="0" w:color="auto"/>
-        <w:left w:val="none" w:sz="0" w:space="0" w:color="auto"/>
-        <w:bottom w:val="none" w:sz="0" w:space="0" w:color="auto"/>
-        <w:right w:val="none" w:sz="0" w:space="0" w:color="auto"/>
-        <w:insideH w:val="none" w:sz="0" w:space="0" w:color="auto"/>
-        <w:insideV w:val="none" w:sz="0" w:space="0" w:color="auto"/>
+        <w:top w:val="none" w:color="auto" w:sz="0" w:space="0"/>
+        <w:left w:val="none" w:color="auto" w:sz="0" w:space="0"/>
+        <w:bottom w:val="none" w:color="auto" w:sz="0" w:space="0"/>
+        <w:right w:val="none" w:color="auto" w:sz="0" w:space="0"/>
+        <w:insideH w:val="none" w:color="auto" w:sz="0" w:space="0"/>
+        <w:insideV w:val="none" w:color="auto" w:sz="0" w:space="0"/>
       </w:tblBorders>
       <w:tblLayout w:type="fixed"/>
       <w:tblLook w:val="04A0" w:firstRow="1" w:lastRow="0" w:firstColumn="1" w:lastColumn="0" w:noHBand="0" w:noVBand="1"/>
@@ -3559,12 +3567,12 @@
       <w:tblStyle w:val="TableGrid"/>
       <w:tblW w:w="5000" w:type="pct"/>
       <w:tblBorders>
-        <w:top w:val="none" w:sz="0" w:space="0" w:color="auto"/>
-        <w:left w:val="none" w:sz="0" w:space="0" w:color="auto"/>
-        <w:bottom w:val="none" w:sz="0" w:space="0" w:color="auto"/>
-        <w:right w:val="none" w:sz="0" w:space="0" w:color="auto"/>
-        <w:insideH w:val="none" w:sz="0" w:space="0" w:color="auto"/>
-        <w:insideV w:val="none" w:sz="0" w:space="0" w:color="auto"/>
+        <w:top w:val="none" w:color="auto" w:sz="0" w:space="0"/>
+        <w:left w:val="none" w:color="auto" w:sz="0" w:space="0"/>
+        <w:bottom w:val="none" w:color="auto" w:sz="0" w:space="0"/>
+        <w:right w:val="none" w:color="auto" w:sz="0" w:space="0"/>
+        <w:insideH w:val="none" w:color="auto" w:sz="0" w:space="0"/>
+        <w:insideV w:val="none" w:color="auto" w:sz="0" w:space="0"/>
       </w:tblBorders>
       <w:tblCellMar>
         <w:left w:w="0" w:type="dxa"/>
@@ -4866,35 +4874,6 @@
     </w:docPart>
     <w:docPart>
       <w:docPartPr>
-        <w:name w:val="C7815F9BD9894C1C8CA1AFD131728EE5"/>
-        <w:category>
-          <w:name w:val="General"/>
-          <w:gallery w:val="placeholder"/>
-        </w:category>
-        <w:types>
-          <w:type w:val="bbPlcHdr"/>
-        </w:types>
-        <w:behaviors>
-          <w:behavior w:val="content"/>
-        </w:behaviors>
-        <w:guid w:val="{F791D2EA-EFF8-4D12-A17B-2EFD431FB968}"/>
-      </w:docPartPr>
-      <w:docPartBody>
-        <w:p>
-          <w:pPr>
-            <w:pStyle w:val="C7815F9BD9894C1C8CA1AFD131728EE5"/>
-          </w:pPr>
-          <w:r>
-            <w:rPr>
-              <w:rStyle w:val="PlaceholderText"/>
-            </w:rPr>
-            <w:t>Click or tap here to enter text.</w:t>
-          </w:r>
-        </w:p>
-      </w:docPartBody>
-    </w:docPart>
-    <w:docPart>
-      <w:docPartPr>
         <w:name w:val="E41E8321B3804E19AAACA1CCFEEC35F2"/>
         <w:category>
           <w:name w:val="General"/>
@@ -5121,6 +5100,87 @@
               <w:rStyle w:val="PlaceholderText"/>
             </w:rPr>
             <w:t>Click or tap here to enter text.</w:t>
+          </w:r>
+        </w:p>
+      </w:docPartBody>
+    </w:docPart>
+    <w:docPart>
+      <w:docPartPr>
+        <w:name w:val="A5041D64939748BC9E4924A53F877659"/>
+        <w:category>
+          <w:name w:val="General"/>
+          <w:gallery w:val="placeholder"/>
+        </w:category>
+        <w:types>
+          <w:type w:val="bbPlcHdr"/>
+        </w:types>
+        <w:behaviors>
+          <w:behavior w:val="content"/>
+        </w:behaviors>
+        <w:guid w:val="{1F021B17-3622-47F9-8174-24F9B503F9A3}"/>
+      </w:docPartPr>
+      <w:docPartBody>
+        <w:p>
+          <w:pPr>
+            <w:pStyle w:val="A5041D64939748BC9E4924A53F877659"/>
+          </w:pPr>
+          <w:r>
+            <w:rPr>
+              <w:rStyle w:val="PlaceholderText"/>
+            </w:rPr>
+            <w:t>Click or tap here to enter text.</w:t>
+          </w:r>
+        </w:p>
+      </w:docPartBody>
+    </w:docPart>
+    <w:docPart>
+      <w:docPartPr>
+        <w:name w:val="DefaultPlaceholder_-1854013440"/>
+        <w:category>
+          <w:name w:val="General"/>
+          <w:gallery w:val="placeholder"/>
+        </w:category>
+        <w:types>
+          <w:type w:val="bbPlcHdr"/>
+        </w:types>
+        <w:behaviors>
+          <w:behavior w:val="content"/>
+        </w:behaviors>
+        <w:guid w:val="{D7114650-FC2F-482B-B56F-E6630A21C842}"/>
+      </w:docPartPr>
+      <w:docPartBody>
+        <w:p>
+          <w:r>
+            <w:rPr>
+              <w:rStyle w:val="PlaceholderText"/>
+            </w:rPr>
+            <w:t>Click or tap here to enter text.</w:t>
+          </w:r>
+        </w:p>
+      </w:docPartBody>
+    </w:docPart>
+    <w:docPart>
+      <w:docPartPr>
+        <w:name w:val="DefaultPlaceholder_-1854013436"/>
+        <w:category>
+          <w:name w:val="General"/>
+          <w:gallery w:val="placeholder"/>
+        </w:category>
+        <w:types>
+          <w:type w:val="bbPlcHdr"/>
+        </w:types>
+        <w:behaviors>
+          <w:behavior w:val="content"/>
+        </w:behaviors>
+        <w:guid w:val="{8CD0AC49-B522-4263-B930-800D75409F4B}"/>
+      </w:docPartPr>
+      <w:docPartBody>
+        <w:p>
+          <w:r>
+            <w:rPr>
+              <w:rStyle w:val="PlaceholderText"/>
+            </w:rPr>
+            <w:t>Enter any content that you want to repeat, including other content controls. You can also insert this control around table rows in order to repeat parts of a table.</w:t>
           </w:r>
         </w:p>
       </w:docPartBody>
@@ -5187,13 +5247,24 @@
     <w:rsid w:val="000844BB"/>
     <w:rsid w:val="00095287"/>
     <w:rsid w:val="000962CD"/>
+    <w:rsid w:val="000D1CDC"/>
     <w:rsid w:val="002A7F8B"/>
     <w:rsid w:val="00356D3A"/>
+    <w:rsid w:val="003B7377"/>
+    <w:rsid w:val="003D3EB5"/>
     <w:rsid w:val="00434E6E"/>
+    <w:rsid w:val="004C32A7"/>
+    <w:rsid w:val="005C26D3"/>
     <w:rsid w:val="00627B17"/>
+    <w:rsid w:val="007D4257"/>
+    <w:rsid w:val="00976EBB"/>
     <w:rsid w:val="009C27B3"/>
     <w:rsid w:val="00AB5B16"/>
+    <w:rsid w:val="00B1053E"/>
     <w:rsid w:val="00D35A46"/>
+    <w:rsid w:val="00D87576"/>
+    <w:rsid w:val="00F845E8"/>
+    <w:rsid w:val="00FB5A56"/>
   </w:rsids>
   <m:mathPr>
     <m:mathFont m:val="Cambria Math"/>
@@ -5642,7 +5713,7 @@
     <w:basedOn w:val="DefaultParagraphFont"/>
     <w:uiPriority w:val="99"/>
     <w:semiHidden/>
-    <w:rsid w:val="000844BB"/>
+    <w:rsid w:val="00FB5A56"/>
     <w:rPr>
       <w:color w:val="808080"/>
     </w:rPr>
@@ -5766,6 +5837,10 @@
   <w:style w:type="paragraph" w:customStyle="1" w:styleId="B37C04A7BDAC4C479AF381EC89FA3CF1">
     <w:name w:val="B37C04A7BDAC4C479AF381EC89FA3CF1"/>
     <w:rsid w:val="000844BB"/>
+  </w:style>
+  <w:style w:type="paragraph" w:customStyle="1" w:styleId="A5041D64939748BC9E4924A53F877659">
+    <w:name w:val="A5041D64939748BC9E4924A53F877659"/>
+    <w:rsid w:val="000D1CDC"/>
   </w:style>
 </w:styles>
 </file>
@@ -6046,6 +6121,8 @@
  
          < A m o u n t _ L b l > A m o u n t _ L b l < / A m o u n t _ L b l >   
+         < B i l l t o A d d r e s s _ L b l > B i l l t o A d d r e s s _ L b l < / B i l l t o A d d r e s s _ L b l > + 
          < B u y e r _ L b l > B u y e r _ L b l < / B u y e r _ L b l >   
          < B u y F r m V e n d N o _ P u r c h H e a d e r > B u y F r m V e n d N o _ P u r c h H e a d e r < / B u y F r m V e n d N o _ P u r c h H e a d e r > 
</xml_diff>